<commit_message>
added SVM test *Not Complete*
</commit_message>
<xml_diff>
--- a/thesis.docx
+++ b/thesis.docx
@@ -170,7 +170,7 @@
                       <w:noProof/>
                       <w:szCs w:val="24"/>
                     </w:rPr>
-                    <w:t>26.10.2015</w:t>
+                    <w:t>29.10.2015</w:t>
                   </w:r>
                   <w:r>
                     <w:rPr>
@@ -518,7 +518,7 @@
         <w:rPr>
           <w:noProof/>
         </w:rPr>
-        <w:t>26.10.2015</w:t>
+        <w:t>29.10.2015</w:t>
       </w:r>
       <w:r>
         <w:fldChar w:fldCharType="end"/>
@@ -607,7 +607,7 @@
           <w:r>
             <w:fldChar w:fldCharType="separate"/>
           </w:r>
-          <w:hyperlink w:anchor="_Toc433877997" w:history="1">
+          <w:hyperlink w:anchor="_Toc433893313" w:history="1">
             <w:r>
               <w:rPr>
                 <w:rStyle w:val="Hyperlink"/>
@@ -650,7 +650,7 @@
                 <w:noProof/>
                 <w:webHidden/>
               </w:rPr>
-              <w:instrText xml:space="preserve"> PAGEREF _Toc433877997 \h </w:instrText>
+              <w:instrText xml:space="preserve"> PAGEREF _Toc433893313 \h </w:instrText>
             </w:r>
             <w:r>
               <w:rPr>
@@ -695,7 +695,7 @@
               <w:lang w:eastAsia="de-DE"/>
             </w:rPr>
           </w:pPr>
-          <w:hyperlink w:anchor="_Toc433877998" w:history="1">
+          <w:hyperlink w:anchor="_Toc433893314" w:history="1">
             <w:r>
               <w:rPr>
                 <w:rStyle w:val="Hyperlink"/>
@@ -717,7 +717,7 @@
                 <w:rStyle w:val="Hyperlink"/>
                 <w:noProof/>
               </w:rPr>
-              <w:t>Motivation und Ziel der Arbeit</w:t>
+              <w:t>Motivation und Zielsetzung</w:t>
             </w:r>
             <w:r>
               <w:rPr>
@@ -738,7 +738,7 @@
                 <w:noProof/>
                 <w:webHidden/>
               </w:rPr>
-              <w:instrText xml:space="preserve"> PAGEREF _Toc433877998 \h </w:instrText>
+              <w:instrText xml:space="preserve"> PAGEREF _Toc433893314 \h </w:instrText>
             </w:r>
             <w:r>
               <w:rPr>
@@ -783,7 +783,7 @@
               <w:lang w:eastAsia="de-DE"/>
             </w:rPr>
           </w:pPr>
-          <w:hyperlink w:anchor="_Toc433877999" w:history="1">
+          <w:hyperlink w:anchor="_Toc433893315" w:history="1">
             <w:r>
               <w:rPr>
                 <w:rStyle w:val="Hyperlink"/>
@@ -805,7 +805,7 @@
                 <w:rStyle w:val="Hyperlink"/>
                 <w:noProof/>
               </w:rPr>
-              <w:t>Zusammenfassung</w:t>
+              <w:t>Aufteilung der Arbeit</w:t>
             </w:r>
             <w:r>
               <w:rPr>
@@ -826,7 +826,7 @@
                 <w:noProof/>
                 <w:webHidden/>
               </w:rPr>
-              <w:instrText xml:space="preserve"> PAGEREF _Toc433877999 \h </w:instrText>
+              <w:instrText xml:space="preserve"> PAGEREF _Toc433893315 \h </w:instrText>
             </w:r>
             <w:r>
               <w:rPr>
@@ -867,7 +867,7 @@
               <w:lang w:eastAsia="de-DE"/>
             </w:rPr>
           </w:pPr>
-          <w:hyperlink w:anchor="_Toc433878000" w:history="1">
+          <w:hyperlink w:anchor="_Toc433893316" w:history="1">
             <w:r>
               <w:rPr>
                 <w:rStyle w:val="Hyperlink"/>
@@ -910,7 +910,7 @@
                 <w:noProof/>
                 <w:webHidden/>
               </w:rPr>
-              <w:instrText xml:space="preserve"> PAGEREF _Toc433878000 \h </w:instrText>
+              <w:instrText xml:space="preserve"> PAGEREF _Toc433893316 \h </w:instrText>
             </w:r>
             <w:r>
               <w:rPr>
@@ -955,7 +955,7 @@
               <w:lang w:eastAsia="de-DE"/>
             </w:rPr>
           </w:pPr>
-          <w:hyperlink w:anchor="_Toc433878001" w:history="1">
+          <w:hyperlink w:anchor="_Toc433893317" w:history="1">
             <w:r>
               <w:rPr>
                 <w:rStyle w:val="Hyperlink"/>
@@ -998,7 +998,7 @@
                 <w:noProof/>
                 <w:webHidden/>
               </w:rPr>
-              <w:instrText xml:space="preserve"> PAGEREF _Toc433878001 \h </w:instrText>
+              <w:instrText xml:space="preserve"> PAGEREF _Toc433893317 \h </w:instrText>
             </w:r>
             <w:r>
               <w:rPr>
@@ -1043,7 +1043,7 @@
               <w:lang w:eastAsia="de-DE"/>
             </w:rPr>
           </w:pPr>
-          <w:hyperlink w:anchor="_Toc433878002" w:history="1">
+          <w:hyperlink w:anchor="_Toc433893318" w:history="1">
             <w:r>
               <w:rPr>
                 <w:rStyle w:val="Hyperlink"/>
@@ -1086,7 +1086,7 @@
                 <w:noProof/>
                 <w:webHidden/>
               </w:rPr>
-              <w:instrText xml:space="preserve"> PAGEREF _Toc433878002 \h </w:instrText>
+              <w:instrText xml:space="preserve"> PAGEREF _Toc433893318 \h </w:instrText>
             </w:r>
             <w:r>
               <w:rPr>
@@ -1131,7 +1131,7 @@
               <w:lang w:eastAsia="de-DE"/>
             </w:rPr>
           </w:pPr>
-          <w:hyperlink w:anchor="_Toc433878003" w:history="1">
+          <w:hyperlink w:anchor="_Toc433893319" w:history="1">
             <w:r>
               <w:rPr>
                 <w:rStyle w:val="Hyperlink"/>
@@ -1174,7 +1174,7 @@
                 <w:noProof/>
                 <w:webHidden/>
               </w:rPr>
-              <w:instrText xml:space="preserve"> PAGEREF _Toc433878003 \h </w:instrText>
+              <w:instrText xml:space="preserve"> PAGEREF _Toc433893319 \h </w:instrText>
             </w:r>
             <w:r>
               <w:rPr>
@@ -1219,7 +1219,7 @@
               <w:lang w:eastAsia="de-DE"/>
             </w:rPr>
           </w:pPr>
-          <w:hyperlink w:anchor="_Toc433878004" w:history="1">
+          <w:hyperlink w:anchor="_Toc433893320" w:history="1">
             <w:r>
               <w:rPr>
                 <w:rStyle w:val="Hyperlink"/>
@@ -1262,7 +1262,7 @@
                 <w:noProof/>
                 <w:webHidden/>
               </w:rPr>
-              <w:instrText xml:space="preserve"> PAGEREF _Toc433878004 \h </w:instrText>
+              <w:instrText xml:space="preserve"> PAGEREF _Toc433893320 \h </w:instrText>
             </w:r>
             <w:r>
               <w:rPr>
@@ -1307,7 +1307,7 @@
               <w:lang w:eastAsia="de-DE"/>
             </w:rPr>
           </w:pPr>
-          <w:hyperlink w:anchor="_Toc433878005" w:history="1">
+          <w:hyperlink w:anchor="_Toc433893321" w:history="1">
             <w:r>
               <w:rPr>
                 <w:rStyle w:val="Hyperlink"/>
@@ -1350,7 +1350,7 @@
                 <w:noProof/>
                 <w:webHidden/>
               </w:rPr>
-              <w:instrText xml:space="preserve"> PAGEREF _Toc433878005 \h </w:instrText>
+              <w:instrText xml:space="preserve"> PAGEREF _Toc433893321 \h </w:instrText>
             </w:r>
             <w:r>
               <w:rPr>
@@ -1395,7 +1395,7 @@
               <w:lang w:eastAsia="de-DE"/>
             </w:rPr>
           </w:pPr>
-          <w:hyperlink w:anchor="_Toc433878006" w:history="1">
+          <w:hyperlink w:anchor="_Toc433893322" w:history="1">
             <w:r>
               <w:rPr>
                 <w:rStyle w:val="Hyperlink"/>
@@ -1438,7 +1438,7 @@
                 <w:noProof/>
                 <w:webHidden/>
               </w:rPr>
-              <w:instrText xml:space="preserve"> PAGEREF _Toc433878006 \h </w:instrText>
+              <w:instrText xml:space="preserve"> PAGEREF _Toc433893322 \h </w:instrText>
             </w:r>
             <w:r>
               <w:rPr>
@@ -1483,7 +1483,7 @@
               <w:lang w:eastAsia="de-DE"/>
             </w:rPr>
           </w:pPr>
-          <w:hyperlink w:anchor="_Toc433878007" w:history="1">
+          <w:hyperlink w:anchor="_Toc433893323" w:history="1">
             <w:r>
               <w:rPr>
                 <w:rStyle w:val="Hyperlink"/>
@@ -1526,7 +1526,7 @@
                 <w:noProof/>
                 <w:webHidden/>
               </w:rPr>
-              <w:instrText xml:space="preserve"> PAGEREF _Toc433878007 \h </w:instrText>
+              <w:instrText xml:space="preserve"> PAGEREF _Toc433893323 \h </w:instrText>
             </w:r>
             <w:r>
               <w:rPr>
@@ -1571,7 +1571,7 @@
               <w:lang w:eastAsia="de-DE"/>
             </w:rPr>
           </w:pPr>
-          <w:hyperlink w:anchor="_Toc433878008" w:history="1">
+          <w:hyperlink w:anchor="_Toc433893324" w:history="1">
             <w:r>
               <w:rPr>
                 <w:rStyle w:val="Hyperlink"/>
@@ -1614,7 +1614,7 @@
                 <w:noProof/>
                 <w:webHidden/>
               </w:rPr>
-              <w:instrText xml:space="preserve"> PAGEREF _Toc433878008 \h </w:instrText>
+              <w:instrText xml:space="preserve"> PAGEREF _Toc433893324 \h </w:instrText>
             </w:r>
             <w:r>
               <w:rPr>
@@ -1659,7 +1659,7 @@
               <w:lang w:eastAsia="de-DE"/>
             </w:rPr>
           </w:pPr>
-          <w:hyperlink w:anchor="_Toc433878009" w:history="1">
+          <w:hyperlink w:anchor="_Toc433893325" w:history="1">
             <w:r>
               <w:rPr>
                 <w:rStyle w:val="Hyperlink"/>
@@ -1702,7 +1702,7 @@
                 <w:noProof/>
                 <w:webHidden/>
               </w:rPr>
-              <w:instrText xml:space="preserve"> PAGEREF _Toc433878009 \h </w:instrText>
+              <w:instrText xml:space="preserve"> PAGEREF _Toc433893325 \h </w:instrText>
             </w:r>
             <w:r>
               <w:rPr>
@@ -1723,6 +1723,446 @@
                 <w:webHidden/>
               </w:rPr>
               <w:t>4</w:t>
+            </w:r>
+            <w:r>
+              <w:rPr>
+                <w:noProof/>
+                <w:webHidden/>
+              </w:rPr>
+              <w:fldChar w:fldCharType="end"/>
+            </w:r>
+          </w:hyperlink>
+        </w:p>
+        <w:p>
+          <w:pPr>
+            <w:pStyle w:val="Verzeichnis2"/>
+            <w:tabs>
+              <w:tab w:val="left" w:pos="880"/>
+              <w:tab w:val="right" w:leader="dot" w:pos="8268"/>
+            </w:tabs>
+            <w:rPr>
+              <w:rFonts w:asciiTheme="minorHAnsi" w:eastAsiaTheme="minorEastAsia" w:hAnsiTheme="minorHAnsi"/>
+              <w:noProof/>
+              <w:sz w:val="22"/>
+              <w:lang w:eastAsia="de-DE"/>
+            </w:rPr>
+          </w:pPr>
+          <w:hyperlink w:anchor="_Toc433893326" w:history="1">
+            <w:r>
+              <w:rPr>
+                <w:rStyle w:val="Hyperlink"/>
+                <w:noProof/>
+              </w:rPr>
+              <w:t>2.3</w:t>
+            </w:r>
+            <w:r>
+              <w:rPr>
+                <w:rFonts w:asciiTheme="minorHAnsi" w:eastAsiaTheme="minorEastAsia" w:hAnsiTheme="minorHAnsi"/>
+                <w:noProof/>
+                <w:sz w:val="22"/>
+                <w:lang w:eastAsia="de-DE"/>
+              </w:rPr>
+              <w:tab/>
+            </w:r>
+            <w:r>
+              <w:rPr>
+                <w:rStyle w:val="Hyperlink"/>
+                <w:noProof/>
+              </w:rPr>
+              <w:t>Bewertung</w:t>
+            </w:r>
+            <w:r>
+              <w:rPr>
+                <w:noProof/>
+                <w:webHidden/>
+              </w:rPr>
+              <w:tab/>
+            </w:r>
+            <w:r>
+              <w:rPr>
+                <w:noProof/>
+                <w:webHidden/>
+              </w:rPr>
+              <w:fldChar w:fldCharType="begin"/>
+            </w:r>
+            <w:r>
+              <w:rPr>
+                <w:noProof/>
+                <w:webHidden/>
+              </w:rPr>
+              <w:instrText xml:space="preserve"> PAGEREF _Toc433893326 \h </w:instrText>
+            </w:r>
+            <w:r>
+              <w:rPr>
+                <w:noProof/>
+                <w:webHidden/>
+              </w:rPr>
+            </w:r>
+            <w:r>
+              <w:rPr>
+                <w:noProof/>
+                <w:webHidden/>
+              </w:rPr>
+              <w:fldChar w:fldCharType="separate"/>
+            </w:r>
+            <w:r>
+              <w:rPr>
+                <w:noProof/>
+                <w:webHidden/>
+              </w:rPr>
+              <w:t>5</w:t>
+            </w:r>
+            <w:r>
+              <w:rPr>
+                <w:noProof/>
+                <w:webHidden/>
+              </w:rPr>
+              <w:fldChar w:fldCharType="end"/>
+            </w:r>
+          </w:hyperlink>
+        </w:p>
+        <w:p>
+          <w:pPr>
+            <w:pStyle w:val="Verzeichnis3"/>
+            <w:tabs>
+              <w:tab w:val="left" w:pos="1320"/>
+              <w:tab w:val="right" w:leader="dot" w:pos="8268"/>
+            </w:tabs>
+            <w:rPr>
+              <w:rFonts w:asciiTheme="minorHAnsi" w:eastAsiaTheme="minorEastAsia" w:hAnsiTheme="minorHAnsi"/>
+              <w:noProof/>
+              <w:sz w:val="22"/>
+              <w:lang w:eastAsia="de-DE"/>
+            </w:rPr>
+          </w:pPr>
+          <w:hyperlink w:anchor="_Toc433893327" w:history="1">
+            <w:r>
+              <w:rPr>
+                <w:rStyle w:val="Hyperlink"/>
+                <w:noProof/>
+              </w:rPr>
+              <w:t>2.3.1</w:t>
+            </w:r>
+            <w:r>
+              <w:rPr>
+                <w:rFonts w:asciiTheme="minorHAnsi" w:eastAsiaTheme="minorEastAsia" w:hAnsiTheme="minorHAnsi"/>
+                <w:noProof/>
+                <w:sz w:val="22"/>
+                <w:lang w:eastAsia="de-DE"/>
+              </w:rPr>
+              <w:tab/>
+            </w:r>
+            <w:r>
+              <w:rPr>
+                <w:rStyle w:val="Hyperlink"/>
+                <w:noProof/>
+              </w:rPr>
+              <w:t>Cross Validation</w:t>
+            </w:r>
+            <w:r>
+              <w:rPr>
+                <w:noProof/>
+                <w:webHidden/>
+              </w:rPr>
+              <w:tab/>
+            </w:r>
+            <w:r>
+              <w:rPr>
+                <w:noProof/>
+                <w:webHidden/>
+              </w:rPr>
+              <w:fldChar w:fldCharType="begin"/>
+            </w:r>
+            <w:r>
+              <w:rPr>
+                <w:noProof/>
+                <w:webHidden/>
+              </w:rPr>
+              <w:instrText xml:space="preserve"> PAGEREF _Toc433893327 \h </w:instrText>
+            </w:r>
+            <w:r>
+              <w:rPr>
+                <w:noProof/>
+                <w:webHidden/>
+              </w:rPr>
+            </w:r>
+            <w:r>
+              <w:rPr>
+                <w:noProof/>
+                <w:webHidden/>
+              </w:rPr>
+              <w:fldChar w:fldCharType="separate"/>
+            </w:r>
+            <w:r>
+              <w:rPr>
+                <w:noProof/>
+                <w:webHidden/>
+              </w:rPr>
+              <w:t>5</w:t>
+            </w:r>
+            <w:r>
+              <w:rPr>
+                <w:noProof/>
+                <w:webHidden/>
+              </w:rPr>
+              <w:fldChar w:fldCharType="end"/>
+            </w:r>
+          </w:hyperlink>
+        </w:p>
+        <w:p>
+          <w:pPr>
+            <w:pStyle w:val="Verzeichnis3"/>
+            <w:tabs>
+              <w:tab w:val="left" w:pos="1320"/>
+              <w:tab w:val="right" w:leader="dot" w:pos="8268"/>
+            </w:tabs>
+            <w:rPr>
+              <w:rFonts w:asciiTheme="minorHAnsi" w:eastAsiaTheme="minorEastAsia" w:hAnsiTheme="minorHAnsi"/>
+              <w:noProof/>
+              <w:sz w:val="22"/>
+              <w:lang w:eastAsia="de-DE"/>
+            </w:rPr>
+          </w:pPr>
+          <w:hyperlink w:anchor="_Toc433893328" w:history="1">
+            <w:r>
+              <w:rPr>
+                <w:rStyle w:val="Hyperlink"/>
+                <w:noProof/>
+              </w:rPr>
+              <w:t>2.3.2</w:t>
+            </w:r>
+            <w:r>
+              <w:rPr>
+                <w:rFonts w:asciiTheme="minorHAnsi" w:eastAsiaTheme="minorEastAsia" w:hAnsiTheme="minorHAnsi"/>
+                <w:noProof/>
+                <w:sz w:val="22"/>
+                <w:lang w:eastAsia="de-DE"/>
+              </w:rPr>
+              <w:tab/>
+            </w:r>
+            <w:r>
+              <w:rPr>
+                <w:rStyle w:val="Hyperlink"/>
+                <w:noProof/>
+              </w:rPr>
+              <w:t>ROC-Kurve</w:t>
+            </w:r>
+            <w:r>
+              <w:rPr>
+                <w:noProof/>
+                <w:webHidden/>
+              </w:rPr>
+              <w:tab/>
+            </w:r>
+            <w:r>
+              <w:rPr>
+                <w:noProof/>
+                <w:webHidden/>
+              </w:rPr>
+              <w:fldChar w:fldCharType="begin"/>
+            </w:r>
+            <w:r>
+              <w:rPr>
+                <w:noProof/>
+                <w:webHidden/>
+              </w:rPr>
+              <w:instrText xml:space="preserve"> PAGEREF _Toc433893328 \h </w:instrText>
+            </w:r>
+            <w:r>
+              <w:rPr>
+                <w:noProof/>
+                <w:webHidden/>
+              </w:rPr>
+            </w:r>
+            <w:r>
+              <w:rPr>
+                <w:noProof/>
+                <w:webHidden/>
+              </w:rPr>
+              <w:fldChar w:fldCharType="separate"/>
+            </w:r>
+            <w:r>
+              <w:rPr>
+                <w:noProof/>
+                <w:webHidden/>
+              </w:rPr>
+              <w:t>5</w:t>
+            </w:r>
+            <w:r>
+              <w:rPr>
+                <w:noProof/>
+                <w:webHidden/>
+              </w:rPr>
+              <w:fldChar w:fldCharType="end"/>
+            </w:r>
+          </w:hyperlink>
+        </w:p>
+        <w:p>
+          <w:pPr>
+            <w:pStyle w:val="Verzeichnis3"/>
+            <w:tabs>
+              <w:tab w:val="left" w:pos="1320"/>
+              <w:tab w:val="right" w:leader="dot" w:pos="8268"/>
+            </w:tabs>
+            <w:rPr>
+              <w:rFonts w:asciiTheme="minorHAnsi" w:eastAsiaTheme="minorEastAsia" w:hAnsiTheme="minorHAnsi"/>
+              <w:noProof/>
+              <w:sz w:val="22"/>
+              <w:lang w:eastAsia="de-DE"/>
+            </w:rPr>
+          </w:pPr>
+          <w:hyperlink w:anchor="_Toc433893329" w:history="1">
+            <w:r>
+              <w:rPr>
+                <w:rStyle w:val="Hyperlink"/>
+                <w:noProof/>
+              </w:rPr>
+              <w:t>2.3.3</w:t>
+            </w:r>
+            <w:r>
+              <w:rPr>
+                <w:rFonts w:asciiTheme="minorHAnsi" w:eastAsiaTheme="minorEastAsia" w:hAnsiTheme="minorHAnsi"/>
+                <w:noProof/>
+                <w:sz w:val="22"/>
+                <w:lang w:eastAsia="de-DE"/>
+              </w:rPr>
+              <w:tab/>
+            </w:r>
+            <w:r>
+              <w:rPr>
+                <w:rStyle w:val="Hyperlink"/>
+                <w:noProof/>
+              </w:rPr>
+              <w:t>F-Score</w:t>
+            </w:r>
+            <w:r>
+              <w:rPr>
+                <w:noProof/>
+                <w:webHidden/>
+              </w:rPr>
+              <w:tab/>
+            </w:r>
+            <w:r>
+              <w:rPr>
+                <w:noProof/>
+                <w:webHidden/>
+              </w:rPr>
+              <w:fldChar w:fldCharType="begin"/>
+            </w:r>
+            <w:r>
+              <w:rPr>
+                <w:noProof/>
+                <w:webHidden/>
+              </w:rPr>
+              <w:instrText xml:space="preserve"> PAGEREF _Toc433893329 \h </w:instrText>
+            </w:r>
+            <w:r>
+              <w:rPr>
+                <w:noProof/>
+                <w:webHidden/>
+              </w:rPr>
+            </w:r>
+            <w:r>
+              <w:rPr>
+                <w:noProof/>
+                <w:webHidden/>
+              </w:rPr>
+              <w:fldChar w:fldCharType="separate"/>
+            </w:r>
+            <w:r>
+              <w:rPr>
+                <w:noProof/>
+                <w:webHidden/>
+              </w:rPr>
+              <w:t>5</w:t>
+            </w:r>
+            <w:r>
+              <w:rPr>
+                <w:noProof/>
+                <w:webHidden/>
+              </w:rPr>
+              <w:fldChar w:fldCharType="end"/>
+            </w:r>
+          </w:hyperlink>
+        </w:p>
+        <w:p>
+          <w:pPr>
+            <w:pStyle w:val="Verzeichnis2"/>
+            <w:tabs>
+              <w:tab w:val="left" w:pos="880"/>
+              <w:tab w:val="right" w:leader="dot" w:pos="8268"/>
+            </w:tabs>
+            <w:rPr>
+              <w:rFonts w:asciiTheme="minorHAnsi" w:eastAsiaTheme="minorEastAsia" w:hAnsiTheme="minorHAnsi"/>
+              <w:noProof/>
+              <w:sz w:val="22"/>
+              <w:lang w:eastAsia="de-DE"/>
+            </w:rPr>
+          </w:pPr>
+          <w:hyperlink w:anchor="_Toc433893330" w:history="1">
+            <w:r>
+              <w:rPr>
+                <w:rStyle w:val="Hyperlink"/>
+                <w:noProof/>
+              </w:rPr>
+              <w:t>2.4</w:t>
+            </w:r>
+            <w:r>
+              <w:rPr>
+                <w:rFonts w:asciiTheme="minorHAnsi" w:eastAsiaTheme="minorEastAsia" w:hAnsiTheme="minorHAnsi"/>
+                <w:noProof/>
+                <w:sz w:val="22"/>
+                <w:lang w:eastAsia="de-DE"/>
+              </w:rPr>
+              <w:tab/>
+            </w:r>
+            <w:r>
+              <w:rPr>
+                <w:rStyle w:val="Hyperlink"/>
+                <w:noProof/>
+              </w:rPr>
+              <w:t>Verwendete Frameworks</w:t>
+            </w:r>
+            <w:r>
+              <w:rPr>
+                <w:noProof/>
+                <w:webHidden/>
+              </w:rPr>
+              <w:tab/>
+            </w:r>
+            <w:r>
+              <w:rPr>
+                <w:noProof/>
+                <w:webHidden/>
+              </w:rPr>
+              <w:fldChar w:fldCharType="begin"/>
+            </w:r>
+            <w:r>
+              <w:rPr>
+                <w:noProof/>
+                <w:webHidden/>
+              </w:rPr>
+              <w:instrText xml:space="preserve"> PAGEREF _Toc433893330 \h </w:instrText>
+            </w:r>
+            <w:r>
+              <w:rPr>
+                <w:noProof/>
+                <w:webHidden/>
+              </w:rPr>
+            </w:r>
+            <w:r>
+              <w:rPr>
+                <w:noProof/>
+                <w:webHidden/>
+              </w:rPr>
+              <w:fldChar w:fldCharType="separate"/>
+            </w:r>
+            <w:r>
+              <w:rPr>
+                <w:noProof/>
+                <w:webHidden/>
+              </w:rPr>
+              <w:t>5</w:t>
             </w:r>
             <w:r>
               <w:rPr>
@@ -1743,7 +2183,7 @@
               <w:lang w:eastAsia="de-DE"/>
             </w:rPr>
           </w:pPr>
-          <w:hyperlink w:anchor="_Toc433878010" w:history="1">
+          <w:hyperlink w:anchor="_Toc433893331" w:history="1">
             <w:r>
               <w:rPr>
                 <w:rStyle w:val="Hyperlink"/>
@@ -1770,7 +2210,7 @@
                 <w:noProof/>
                 <w:webHidden/>
               </w:rPr>
-              <w:instrText xml:space="preserve"> PAGEREF _Toc433878010 \h </w:instrText>
+              <w:instrText xml:space="preserve"> PAGEREF _Toc433893331 \h </w:instrText>
             </w:r>
             <w:r>
               <w:rPr>
@@ -1811,7 +2251,7 @@
               <w:lang w:eastAsia="de-DE"/>
             </w:rPr>
           </w:pPr>
-          <w:hyperlink w:anchor="_Toc433878011" w:history="1">
+          <w:hyperlink w:anchor="_Toc433893332" w:history="1">
             <w:r>
               <w:rPr>
                 <w:rStyle w:val="Hyperlink"/>
@@ -1838,7 +2278,7 @@
                 <w:noProof/>
                 <w:webHidden/>
               </w:rPr>
-              <w:instrText xml:space="preserve"> PAGEREF _Toc433878011 \h </w:instrText>
+              <w:instrText xml:space="preserve"> PAGEREF _Toc433893332 \h </w:instrText>
             </w:r>
             <w:r>
               <w:rPr>
@@ -1879,7 +2319,7 @@
               <w:lang w:eastAsia="de-DE"/>
             </w:rPr>
           </w:pPr>
-          <w:hyperlink w:anchor="_Toc433878012" w:history="1">
+          <w:hyperlink w:anchor="_Toc433893333" w:history="1">
             <w:r>
               <w:rPr>
                 <w:rStyle w:val="Hyperlink"/>
@@ -1906,7 +2346,7 @@
                 <w:noProof/>
                 <w:webHidden/>
               </w:rPr>
-              <w:instrText xml:space="preserve"> PAGEREF _Toc433878012 \h </w:instrText>
+              <w:instrText xml:space="preserve"> PAGEREF _Toc433893333 \h </w:instrText>
             </w:r>
             <w:r>
               <w:rPr>
@@ -1947,7 +2387,7 @@
               <w:lang w:eastAsia="de-DE"/>
             </w:rPr>
           </w:pPr>
-          <w:hyperlink w:anchor="_Toc433878013" w:history="1">
+          <w:hyperlink w:anchor="_Toc433893334" w:history="1">
             <w:r>
               <w:rPr>
                 <w:rStyle w:val="Hyperlink"/>
@@ -1974,7 +2414,7 @@
                 <w:noProof/>
                 <w:webHidden/>
               </w:rPr>
-              <w:instrText xml:space="preserve"> PAGEREF _Toc433878013 \h </w:instrText>
+              <w:instrText xml:space="preserve"> PAGEREF _Toc433893334 \h </w:instrText>
             </w:r>
             <w:r>
               <w:rPr>
@@ -2037,7 +2477,7 @@
       <w:pPr>
         <w:pStyle w:val="berschrift1"/>
       </w:pPr>
-      <w:bookmarkStart w:id="0" w:name="_Toc433877997"/>
+      <w:bookmarkStart w:id="0" w:name="_Toc433893313"/>
       <w:r>
         <w:lastRenderedPageBreak/>
         <w:t>Einleitung</w:t>
@@ -2048,9 +2488,11 @@
       <w:pPr>
         <w:pStyle w:val="berschrift2"/>
       </w:pPr>
+      <w:bookmarkStart w:id="1" w:name="_Toc433893314"/>
       <w:r>
         <w:t>Motivation und Zielsetzung</w:t>
       </w:r>
+      <w:bookmarkEnd w:id="1"/>
     </w:p>
     <w:p>
       <w:r>
@@ -2307,13 +2749,7 @@
         <w:t>i</w:t>
       </w:r>
       <w:r>
-        <w:t>siert durchführen zu können. Die dabei derzeit verwendeten Technologien umfassen P</w:t>
-      </w:r>
-      <w:r>
-        <w:t>y</w:t>
-      </w:r>
-      <w:r>
-        <w:t xml:space="preserve">thon, </w:t>
+        <w:t xml:space="preserve">siert durchführen zu können. Die dabei derzeit verwendeten Technologien umfassen Python, </w:t>
       </w:r>
       <w:proofErr w:type="spellStart"/>
       <w:r>
@@ -2371,10 +2807,12 @@
       <w:pPr>
         <w:pStyle w:val="berschrift2"/>
       </w:pPr>
+      <w:bookmarkStart w:id="2" w:name="_Toc433893315"/>
       <w:r>
         <w:lastRenderedPageBreak/>
         <w:t>Aufteilung der Arbeit</w:t>
       </w:r>
+      <w:bookmarkEnd w:id="2"/>
     </w:p>
     <w:p>
       <w:r>
@@ -2462,13 +2900,7 @@
         <w:t xml:space="preserve"> prozentualen</w:t>
       </w:r>
       <w:r>
-        <w:t xml:space="preserve"> Genauigkeit eine Vorhersage g</w:t>
-      </w:r>
-      <w:r>
-        <w:t>e</w:t>
-      </w:r>
-      <w:r>
-        <w:t>troffen wird</w:t>
+        <w:t xml:space="preserve"> Genauigkeit eine Vorhersage getroffen wird</w:t>
       </w:r>
       <w:r>
         <w:t>.</w:t>
@@ -2533,13 +2965,7 @@
         <w:t xml:space="preserve"> z.B.</w:t>
       </w:r>
       <w:r>
-        <w:t xml:space="preserve"> R</w:t>
-      </w:r>
-      <w:r>
-        <w:t>e</w:t>
-      </w:r>
-      <w:r>
-        <w:t>c</w:t>
+        <w:t xml:space="preserve"> Rec</w:t>
       </w:r>
       <w:r>
         <w:t xml:space="preserve">eiver Operating </w:t>
@@ -2576,13 +3002,7 @@
       </w:r>
       <w:proofErr w:type="spellEnd"/>
       <w:r>
-        <w:t xml:space="preserve"> ve</w:t>
-      </w:r>
-      <w:r>
-        <w:t>r</w:t>
-      </w:r>
-      <w:r>
-        <w:t>wendet.</w:t>
+        <w:t xml:space="preserve"> verwendet.</w:t>
       </w:r>
     </w:p>
     <w:p>
@@ -2618,22 +3038,22 @@
       <w:pPr>
         <w:pStyle w:val="berschrift1"/>
       </w:pPr>
-      <w:bookmarkStart w:id="1" w:name="_Toc433878000"/>
+      <w:bookmarkStart w:id="3" w:name="_Toc433893316"/>
       <w:r>
         <w:lastRenderedPageBreak/>
         <w:t>Grundlagen</w:t>
       </w:r>
-      <w:bookmarkEnd w:id="1"/>
+      <w:bookmarkEnd w:id="3"/>
     </w:p>
     <w:p>
       <w:pPr>
         <w:pStyle w:val="berschrift2"/>
       </w:pPr>
-      <w:bookmarkStart w:id="2" w:name="_Toc433878001"/>
+      <w:bookmarkStart w:id="4" w:name="_Toc433893317"/>
       <w:r>
         <w:t>Klassifikationsverfahren</w:t>
       </w:r>
-      <w:bookmarkEnd w:id="2"/>
+      <w:bookmarkEnd w:id="4"/>
     </w:p>
     <w:p>
       <w:r>
@@ -2671,11 +3091,11 @@
       <w:pPr>
         <w:pStyle w:val="berschrift3"/>
       </w:pPr>
-      <w:bookmarkStart w:id="3" w:name="_Toc433878002"/>
+      <w:bookmarkStart w:id="5" w:name="_Toc433893318"/>
       <w:r>
         <w:t>Random Forests</w:t>
       </w:r>
-      <w:bookmarkEnd w:id="3"/>
+      <w:bookmarkEnd w:id="5"/>
     </w:p>
     <w:p>
       <w:r>
@@ -2703,24 +3123,49 @@
       <w:pPr>
         <w:pStyle w:val="berschrift3"/>
       </w:pPr>
-      <w:bookmarkStart w:id="4" w:name="_Toc433878003"/>
+      <w:bookmarkStart w:id="6" w:name="_Toc433893319"/>
       <w:r>
         <w:t>Support Vector Machine</w:t>
       </w:r>
-      <w:bookmarkEnd w:id="4"/>
+      <w:bookmarkEnd w:id="6"/>
     </w:p>
     <w:p>
       <w:r>
-        <w:t xml:space="preserve">Eine </w:t>
-      </w:r>
-      <w:r>
         <w:t>Support Vector Machine</w:t>
       </w:r>
       <w:r>
-        <w:t xml:space="preserve"> (SVM) </w:t>
-      </w:r>
-      <w:r>
-        <w:t>versuch</w:t>
+        <w:t xml:space="preserve"> (SVM)</w:t>
+      </w:r>
+      <w:r>
+        <w:t xml:space="preserve"> ist ein </w:t>
+      </w:r>
+      <w:proofErr w:type="spellStart"/>
+      <w:r>
+        <w:t>supervised</w:t>
+      </w:r>
+      <w:proofErr w:type="spellEnd"/>
+      <w:r>
+        <w:t xml:space="preserve"> </w:t>
+      </w:r>
+      <w:proofErr w:type="spellStart"/>
+      <w:r>
+        <w:t>learning</w:t>
+      </w:r>
+      <w:proofErr w:type="spellEnd"/>
+      <w:r>
+        <w:t xml:space="preserve"> Verfahren, welches</w:t>
+      </w:r>
+      <w:r>
+        <w:t xml:space="preserve"> </w:t>
+      </w:r>
+      <w:r>
+        <w:t>ve</w:t>
+      </w:r>
+      <w:r>
+        <w:t>r</w:t>
+      </w:r>
+      <w:r>
+        <w:t>such</w:t>
       </w:r>
       <w:r>
         <w:t>t</w:t>
@@ -2732,13 +3177,13 @@
         <w:t>eine Menge von Daten in Klas</w:t>
       </w:r>
       <w:r>
-        <w:t>sen u</w:t>
-      </w:r>
-      <w:r>
-        <w:t>n</w:t>
-      </w:r>
-      <w:r>
-        <w:t>terteilen</w:t>
+        <w:t>sen</w:t>
+      </w:r>
+      <w:r>
+        <w:t xml:space="preserve"> zu</w:t>
+      </w:r>
+      <w:r>
+        <w:t xml:space="preserve"> unterteilen</w:t>
       </w:r>
       <w:r>
         <w:t xml:space="preserve">. </w:t>
@@ -2753,13 +3198,19 @@
         <w:t xml:space="preserve"> </w:t>
       </w:r>
       <w:r>
-        <w:t>Hyperebene</w:t>
-      </w:r>
-      <w:r>
-        <w:t xml:space="preserve"> bzw. Trennlinie</w:t>
-      </w:r>
-      <w:r>
-        <w:t xml:space="preserve"> so </w:t>
+        <w:t>Hypereb</w:t>
+      </w:r>
+      <w:r>
+        <w:t>e</w:t>
+      </w:r>
+      <w:r>
+        <w:t>ne</w:t>
+      </w:r>
+      <w:r>
+        <w:t xml:space="preserve">, die als Trennlinie dient, </w:t>
+      </w:r>
+      <w:r>
+        <w:t xml:space="preserve">so </w:t>
       </w:r>
       <w:r>
         <w:t>gelegt</w:t>
@@ -2840,7 +3291,7 @@
           <w:noProof/>
         </w:rPr>
       </w:pPr>
-      <w:bookmarkStart w:id="5" w:name="_Toc433632597"/>
+      <w:bookmarkStart w:id="7" w:name="_Toc433632597"/>
       <w:r>
         <w:t xml:space="preserve">Abbildung </w:t>
       </w:r>
@@ -2853,20 +3304,15 @@
         </w:r>
       </w:fldSimple>
       <w:r>
-        <w:t xml:space="preserve">: Support Vector </w:t>
-      </w:r>
-      <w:proofErr w:type="spellStart"/>
-      <w:r>
-        <w:t>Machine</w:t>
-      </w:r>
-      <w:proofErr w:type="spellEnd"/>
+        <w:t>: Support Vector Machine</w:t>
+      </w:r>
       <w:r>
         <w:rPr>
           <w:noProof/>
         </w:rPr>
         <w:t xml:space="preserve"> [Buchquelle]</w:t>
       </w:r>
-      <w:bookmarkEnd w:id="5"/>
+      <w:bookmarkEnd w:id="7"/>
     </w:p>
     <w:p>
       <w:r>
@@ -2898,268 +3344,407 @@
         <w:t xml:space="preserve"> zu le</w:t>
       </w:r>
       <w:r>
-        <w:t xml:space="preserve">gen. Der Prozess der SVM versucht die Trennlinie so zu legen, dass </w:t>
+        <w:t xml:space="preserve">gen. </w:t>
+      </w:r>
+      <w:r>
+        <w:t>Optimal wird die</w:t>
+      </w:r>
+      <w:r>
+        <w:t xml:space="preserve"> Hyperebene</w:t>
+      </w:r>
+      <w:r>
+        <w:t xml:space="preserve"> so gelegt, dass der A</w:t>
+      </w:r>
+      <w:r>
+        <w:t>b</w:t>
+      </w:r>
+      <w:r>
+        <w:t>stand der zwischen den Klassen maximal ist. L</w:t>
+      </w:r>
+      <w:r>
+        <w:t xml:space="preserve">iegt sie </w:t>
+      </w:r>
+      <w:r>
+        <w:t xml:space="preserve">zu nah an einer Klasse, ist </w:t>
+      </w:r>
+      <w:r>
+        <w:t>die Klassifizierung</w:t>
+      </w:r>
+      <w:r>
+        <w:t xml:space="preserve"> sehr anfällig und eine korrekte Verallgemein</w:t>
+      </w:r>
+      <w:r>
+        <w:t>e</w:t>
+      </w:r>
+      <w:r>
+        <w:t>rung wird</w:t>
+      </w:r>
+      <w:r>
+        <w:t xml:space="preserve"> dadurch</w:t>
+      </w:r>
+      <w:r>
+        <w:t xml:space="preserve"> nicht g</w:t>
+      </w:r>
+      <w:r>
+        <w:t>e</w:t>
+      </w:r>
+      <w:r>
+        <w:t xml:space="preserve">währleistet. </w:t>
+      </w:r>
+      <w:r>
+        <w:t>Die Objekte die der H</w:t>
+      </w:r>
+      <w:r>
+        <w:t xml:space="preserve">yperebene am nächsten liegen, werden Support </w:t>
+      </w:r>
+      <w:proofErr w:type="spellStart"/>
+      <w:r>
+        <w:t>Vectors</w:t>
+      </w:r>
+      <w:proofErr w:type="spellEnd"/>
+      <w:r>
+        <w:t xml:space="preserve"> genannt</w:t>
+      </w:r>
+      <w:r>
+        <w:t>.</w:t>
+      </w:r>
+      <w:r>
+        <w:t xml:space="preserve"> In Abbildung 1 sind sie grün umkreist zu sehen. </w:t>
+      </w:r>
+      <w:r>
+        <w:t>Um einen eine O</w:t>
+      </w:r>
+      <w:r>
+        <w:t>p</w:t>
+      </w:r>
+      <w:r>
+        <w:t>timale Trennung zu erreichen,</w:t>
+      </w:r>
+      <w:r>
+        <w:t xml:space="preserve"> wird der Abstand zwischen den Support </w:t>
+      </w:r>
+      <w:proofErr w:type="spellStart"/>
+      <w:r>
+        <w:t>Vectors</w:t>
+      </w:r>
+      <w:proofErr w:type="spellEnd"/>
+      <w:r>
+        <w:t xml:space="preserve"> der</w:t>
+      </w:r>
+      <w:r>
+        <w:t xml:space="preserve"> verschiedenen</w:t>
+      </w:r>
+      <w:r>
+        <w:t xml:space="preserve"> Klassen berechnet und die </w:t>
+      </w:r>
+      <w:r>
+        <w:t>Hyperebene</w:t>
+      </w:r>
+      <w:r>
+        <w:t xml:space="preserve"> daraufhin so gelegt, da</w:t>
+      </w:r>
+      <w:r>
+        <w:t>s</w:t>
+      </w:r>
+      <w:r>
+        <w:t>s der Abstand d</w:t>
+      </w:r>
+      <w:r>
+        <w:t xml:space="preserve">er Support </w:t>
+      </w:r>
+      <w:proofErr w:type="spellStart"/>
+      <w:r>
+        <w:t>Vectors</w:t>
+      </w:r>
+      <w:proofErr w:type="spellEnd"/>
+      <w:r>
+        <w:t xml:space="preserve"> zur H</w:t>
+      </w:r>
+      <w:r>
+        <w:t>y</w:t>
+      </w:r>
+      <w:r>
+        <w:t>perebene möglichst groß ist.</w:t>
       </w:r>
     </w:p>
     <w:p>
       <w:pPr>
-        <w:pStyle w:val="berschrift3"/>
-      </w:pPr>
-      <w:bookmarkStart w:id="6" w:name="_Toc433878004"/>
-      <w:r>
-        <w:t>Logistische Regression</w:t>
-      </w:r>
-      <w:bookmarkEnd w:id="6"/>
+        <w:pStyle w:val="berschrift4"/>
+      </w:pPr>
+      <w:r>
+        <w:t xml:space="preserve">Nicht linear trennbare Hyperebenen </w:t>
+      </w:r>
     </w:p>
     <w:p/>
     <w:p>
       <w:pPr>
         <w:pStyle w:val="berschrift3"/>
       </w:pPr>
-      <w:bookmarkStart w:id="7" w:name="_Toc433878005"/>
-      <w:r>
-        <w:t>Künstliche Neuronale Netzwerke</w:t>
-      </w:r>
-      <w:bookmarkEnd w:id="7"/>
+      <w:bookmarkStart w:id="8" w:name="_Toc433893320"/>
+      <w:r>
+        <w:t>Logistische Regression</w:t>
+      </w:r>
+      <w:bookmarkEnd w:id="8"/>
     </w:p>
     <w:p/>
     <w:p>
       <w:pPr>
-        <w:pStyle w:val="berschrift2"/>
-      </w:pPr>
-      <w:bookmarkStart w:id="8" w:name="_Toc433878006"/>
-      <w:r>
-        <w:t>Maschinelles Lernen</w:t>
-      </w:r>
-      <w:bookmarkEnd w:id="8"/>
-    </w:p>
-    <w:p>
-      <w:pPr>
         <w:pStyle w:val="berschrift3"/>
       </w:pPr>
-      <w:bookmarkStart w:id="9" w:name="_Toc433878007"/>
-      <w:r>
-        <w:t>Überwachtes Lernen</w:t>
+      <w:bookmarkStart w:id="9" w:name="_Toc433893321"/>
+      <w:r>
+        <w:t>Künstliche Neuronale Netzwerke</w:t>
       </w:r>
       <w:bookmarkEnd w:id="9"/>
     </w:p>
+    <w:p/>
     <w:p>
-      <w:r>
-        <w:t xml:space="preserve">Beim Überwachten Lernen (engl. </w:t>
-      </w:r>
-      <w:proofErr w:type="spellStart"/>
-      <w:r>
-        <w:t>supervised</w:t>
-      </w:r>
-      <w:proofErr w:type="spellEnd"/>
-      <w:r>
-        <w:t xml:space="preserve"> </w:t>
-      </w:r>
-      <w:proofErr w:type="spellStart"/>
-      <w:r>
-        <w:t>learning</w:t>
-      </w:r>
-      <w:proofErr w:type="spellEnd"/>
-      <w:r>
-        <w:t>)</w:t>
-      </w:r>
-      <w:r>
-        <w:t xml:space="preserve"> lernt </w:t>
-      </w:r>
-      <w:r>
-        <w:t>der</w:t>
-      </w:r>
-      <w:r>
-        <w:t xml:space="preserve"> </w:t>
-      </w:r>
-      <w:r>
-        <w:t xml:space="preserve">Algorithmus anhand </w:t>
-      </w:r>
-      <w:r>
-        <w:t xml:space="preserve">einer Menge </w:t>
-      </w:r>
-      <w:r>
-        <w:t>von Trainingsdaten</w:t>
-      </w:r>
-      <w:r>
-        <w:t>, die aus Ein- und Ausgaben bestehen,</w:t>
-      </w:r>
-      <w:r>
-        <w:t xml:space="preserve"> Gesetzmäßi</w:t>
-      </w:r>
-      <w:r>
-        <w:t>g</w:t>
-      </w:r>
-      <w:r>
-        <w:t>keiten</w:t>
-      </w:r>
-      <w:r>
-        <w:t xml:space="preserve">. </w:t>
-      </w:r>
-      <w:r>
-        <w:t>Ein „Lehrer“ gibt dem Algorithmus die korrekten Ausgaben für jede Eingabe vor. Nach dem Lernvorgang ist das System in der Lage Gesetzmäßigkeiten nachz</w:t>
-      </w:r>
-      <w:r>
-        <w:t>u</w:t>
-      </w:r>
-      <w:r>
-        <w:t>bilden.</w:t>
-      </w:r>
-    </w:p>
-    <w:p>
-      <w:r>
-        <w:t xml:space="preserve">Diese Arbeit wird ausschließlich Verfahren für das überwachte Lernen behandeln. </w:t>
-      </w:r>
-    </w:p>
-    <w:p>
-      <w:pPr>
-        <w:pStyle w:val="berschrift3"/>
-      </w:pPr>
-      <w:bookmarkStart w:id="10" w:name="_Toc433878008"/>
-      <w:r>
-        <w:t>Unüberwachtes Lernen</w:t>
+      <w:pPr>
+        <w:pStyle w:val="berschrift2"/>
+      </w:pPr>
+      <w:bookmarkStart w:id="10" w:name="_Toc433893322"/>
+      <w:r>
+        <w:t>Maschinelles Lernen</w:t>
       </w:r>
       <w:bookmarkEnd w:id="10"/>
     </w:p>
     <w:p>
-      <w:r>
-        <w:t xml:space="preserve">Beim Unüberwachten Lernen (engl. </w:t>
-      </w:r>
-      <w:proofErr w:type="spellStart"/>
-      <w:r>
-        <w:t>unsupervised</w:t>
-      </w:r>
-      <w:proofErr w:type="spellEnd"/>
-      <w:r>
-        <w:t xml:space="preserve"> </w:t>
-      </w:r>
-      <w:proofErr w:type="spellStart"/>
-      <w:r>
-        <w:t>learning</w:t>
-      </w:r>
-      <w:proofErr w:type="spellEnd"/>
-      <w:r>
-        <w:t>) ist kein „Lehrer“ anw</w:t>
-      </w:r>
-      <w:r>
-        <w:t>e</w:t>
-      </w:r>
-      <w:r>
-        <w:t xml:space="preserve">send der die korrekten Antworten vorgibt. Der Algorithmus </w:t>
-      </w:r>
-      <w:r>
-        <w:t xml:space="preserve">gruppiert selbstständig die Objekte anhand ihrer Merkmale in Klassen. </w:t>
-      </w:r>
-    </w:p>
-    <w:p>
       <w:pPr>
         <w:pStyle w:val="berschrift3"/>
       </w:pPr>
-      <w:bookmarkStart w:id="11" w:name="_Toc433878009"/>
-      <w:r>
-        <w:t>Bestärkendes Lernen</w:t>
+      <w:bookmarkStart w:id="11" w:name="_Toc433893323"/>
+      <w:r>
+        <w:t>Überwachtes Lernen</w:t>
       </w:r>
       <w:bookmarkEnd w:id="11"/>
     </w:p>
     <w:p>
       <w:r>
-        <w:t>Bei</w:t>
-      </w:r>
-      <w:r>
-        <w:t>m B</w:t>
-      </w:r>
-      <w:r>
-        <w:t>estärkendes</w:t>
-      </w:r>
-      <w:r>
-        <w:t xml:space="preserve"> Lernen (engl. Reinforcement Learning) ist eine Menge von D</w:t>
-      </w:r>
-      <w:r>
-        <w:t>a</w:t>
-      </w:r>
-      <w:r>
-        <w:t xml:space="preserve">tensätzen vorhanden, jedoch gibt es keine Vorgabe der Zielwerte. Der Algorithmus versucht eine Gesetzmäßigkeit herzustellen und ein </w:t>
+        <w:t xml:space="preserve">Beim Überwachten Lernen (engl. </w:t>
       </w:r>
       <w:proofErr w:type="spellStart"/>
       <w:r>
-        <w:t>Bewerter</w:t>
+        <w:t>supervised</w:t>
       </w:r>
       <w:proofErr w:type="spellEnd"/>
       <w:r>
         <w:t xml:space="preserve"> </w:t>
       </w:r>
-      <w:r>
-        <w:t>bestimmt</w:t>
-      </w:r>
-      <w:r>
-        <w:t xml:space="preserve"> im Anschluss wie gut das </w:t>
-      </w:r>
-      <w:r>
-        <w:t>Ergebnis ist. Anhand der Bewertung verfeinert der Algorithmus sein E</w:t>
-      </w:r>
-      <w:r>
-        <w:t>r</w:t>
-      </w:r>
-      <w:r>
-        <w:t>gebnis.</w:t>
+      <w:proofErr w:type="spellStart"/>
+      <w:r>
+        <w:t>learning</w:t>
+      </w:r>
+      <w:proofErr w:type="spellEnd"/>
+      <w:r>
+        <w:t>)</w:t>
+      </w:r>
+      <w:r>
+        <w:t xml:space="preserve"> lernt </w:t>
+      </w:r>
+      <w:r>
+        <w:t>der</w:t>
+      </w:r>
+      <w:r>
+        <w:t xml:space="preserve"> </w:t>
+      </w:r>
+      <w:r>
+        <w:t xml:space="preserve">Algorithmus anhand </w:t>
+      </w:r>
+      <w:r>
+        <w:t xml:space="preserve">einer Menge </w:t>
+      </w:r>
+      <w:r>
+        <w:t>von Trainingsdaten</w:t>
+      </w:r>
+      <w:r>
+        <w:t>, die aus Ein- und Ausgaben bestehen,</w:t>
+      </w:r>
+      <w:r>
+        <w:t xml:space="preserve"> Gesetzmäßi</w:t>
+      </w:r>
+      <w:r>
+        <w:t>g</w:t>
+      </w:r>
+      <w:r>
+        <w:t>keiten</w:t>
+      </w:r>
+      <w:r>
+        <w:t xml:space="preserve">. </w:t>
+      </w:r>
+      <w:r>
+        <w:t>Ein „Lehrer“ gibt dem Algorithmus die korrekten Ausgaben für jede Eingabe vor. Nach dem Lernvorgang ist das System in der Lage Gesetzmäßigkeiten nachz</w:t>
+      </w:r>
+      <w:r>
+        <w:t>u</w:t>
+      </w:r>
+      <w:r>
+        <w:t>bilden.</w:t>
       </w:r>
     </w:p>
     <w:p>
-      <w:pPr>
-        <w:pStyle w:val="berschrift2"/>
-      </w:pPr>
-      <w:r>
-        <w:lastRenderedPageBreak/>
-        <w:t>Bewertung</w:t>
+      <w:r>
+        <w:t xml:space="preserve">Diese Arbeit wird ausschließlich Verfahren für das überwachte Lernen behandeln. </w:t>
       </w:r>
     </w:p>
     <w:p>
-      <w:r>
-        <w:t>Im Folgenden werden verschiedene Verfahren zur Bewertung der verwendeten M</w:t>
-      </w:r>
-      <w:r>
-        <w:t>o</w:t>
-      </w:r>
-      <w:r>
-        <w:t>delle beschrieben.</w:t>
-      </w:r>
+      <w:pPr>
+        <w:pStyle w:val="berschrift3"/>
+      </w:pPr>
+      <w:bookmarkStart w:id="12" w:name="_Toc433893324"/>
+      <w:r>
+        <w:lastRenderedPageBreak/>
+        <w:t>Unüberwachtes Lernen</w:t>
+      </w:r>
+      <w:bookmarkEnd w:id="12"/>
     </w:p>
     <w:p>
-      <w:pPr>
-        <w:pStyle w:val="berschrift3"/>
-      </w:pPr>
-      <w:r>
-        <w:t>Cross Validation</w:t>
+      <w:r>
+        <w:t xml:space="preserve">Beim Unüberwachten Lernen (engl. </w:t>
+      </w:r>
+      <w:proofErr w:type="spellStart"/>
+      <w:r>
+        <w:t>unsupervised</w:t>
+      </w:r>
+      <w:proofErr w:type="spellEnd"/>
+      <w:r>
+        <w:t xml:space="preserve"> </w:t>
+      </w:r>
+      <w:proofErr w:type="spellStart"/>
+      <w:r>
+        <w:t>learning</w:t>
+      </w:r>
+      <w:proofErr w:type="spellEnd"/>
+      <w:r>
+        <w:t>) ist kein „Lehrer“ anw</w:t>
+      </w:r>
+      <w:r>
+        <w:t>e</w:t>
+      </w:r>
+      <w:r>
+        <w:t xml:space="preserve">send der die korrekten Antworten vorgibt. Der Algorithmus </w:t>
+      </w:r>
+      <w:r>
+        <w:t xml:space="preserve">gruppiert selbstständig die Objekte anhand ihrer Merkmale in Klassen. </w:t>
       </w:r>
     </w:p>
     <w:p>
       <w:pPr>
         <w:pStyle w:val="berschrift3"/>
       </w:pPr>
-      <w:r>
-        <w:t>ROC-Kurve</w:t>
-      </w:r>
+      <w:bookmarkStart w:id="13" w:name="_Toc433893325"/>
+      <w:r>
+        <w:t>Bestärkendes Lernen</w:t>
+      </w:r>
+      <w:bookmarkEnd w:id="13"/>
     </w:p>
     <w:p>
       <w:r>
-        <w:t xml:space="preserve">Mit ROC-Kurven lassen sich statistische Modelle Optimieren und Bewerten. </w:t>
+        <w:t>Bei</w:t>
+      </w:r>
+      <w:r>
+        <w:t>m B</w:t>
+      </w:r>
+      <w:r>
+        <w:t>estärkendes</w:t>
+      </w:r>
+      <w:r>
+        <w:t xml:space="preserve"> Lernen (engl. Reinforcement Learning) ist eine Menge von D</w:t>
+      </w:r>
+      <w:r>
+        <w:t>a</w:t>
+      </w:r>
+      <w:r>
+        <w:t xml:space="preserve">tensätzen vorhanden, jedoch gibt es keine Vorgabe der Zielwerte. Der Algorithmus versucht eine Gesetzmäßigkeit herzustellen und ein </w:t>
+      </w:r>
+      <w:proofErr w:type="spellStart"/>
+      <w:r>
+        <w:t>Bewerter</w:t>
+      </w:r>
+      <w:proofErr w:type="spellEnd"/>
+      <w:r>
+        <w:t xml:space="preserve"> </w:t>
+      </w:r>
+      <w:r>
+        <w:t>bestimmt</w:t>
+      </w:r>
+      <w:r>
+        <w:t xml:space="preserve"> im Anschluss wie gut das </w:t>
+      </w:r>
+      <w:r>
+        <w:t>Ergebnis ist. Anhand der Bewertung verfeinert der Algorithmus sein E</w:t>
+      </w:r>
+      <w:r>
+        <w:t>r</w:t>
+      </w:r>
+      <w:r>
+        <w:t>gebnis.</w:t>
       </w:r>
     </w:p>
     <w:p>
       <w:pPr>
-        <w:pStyle w:val="berschrift3"/>
-      </w:pPr>
-      <w:r>
-        <w:t>F-Score</w:t>
-      </w:r>
+        <w:pStyle w:val="berschrift2"/>
+      </w:pPr>
+      <w:bookmarkStart w:id="14" w:name="_Toc433893326"/>
+      <w:r>
+        <w:t>Bewertung</w:t>
+      </w:r>
+      <w:bookmarkEnd w:id="14"/>
     </w:p>
     <w:p>
+      <w:r>
+        <w:t>Im Folgenden werden verschiedene Verfahren zur Bewertung der verwendeten M</w:t>
+      </w:r>
+      <w:r>
+        <w:t>o</w:t>
+      </w:r>
+      <w:r>
+        <w:t>delle beschrieben.</w:t>
+      </w:r>
+    </w:p>
+    <w:p>
+      <w:pPr>
+        <w:pStyle w:val="berschrift3"/>
+      </w:pPr>
+      <w:bookmarkStart w:id="15" w:name="_Toc433893327"/>
+      <w:r>
+        <w:t>Cross Validation</w:t>
+      </w:r>
+      <w:bookmarkEnd w:id="15"/>
+    </w:p>
+    <w:p>
+      <w:pPr>
+        <w:pStyle w:val="berschrift3"/>
+      </w:pPr>
+      <w:bookmarkStart w:id="16" w:name="_Toc433893328"/>
+      <w:r>
+        <w:t>ROC-Kurve</w:t>
+      </w:r>
+      <w:bookmarkEnd w:id="16"/>
+    </w:p>
+    <w:p>
+      <w:r>
+        <w:t xml:space="preserve">Mit ROC-Kurven lassen sich statistische Modelle Optimieren und Bewerten. </w:t>
+      </w:r>
+    </w:p>
+    <w:p>
+      <w:pPr>
+        <w:pStyle w:val="berschrift3"/>
+      </w:pPr>
+      <w:bookmarkStart w:id="17" w:name="_Toc433893329"/>
+      <w:r>
+        <w:t>F-Score</w:t>
+      </w:r>
+      <w:bookmarkEnd w:id="17"/>
+    </w:p>
+    <w:p>
       <w:pPr>
         <w:pStyle w:val="berschrift2"/>
       </w:pPr>
+      <w:bookmarkStart w:id="18" w:name="_Toc433893330"/>
       <w:r>
         <w:t>Verwendete Frameworks</w:t>
       </w:r>
+      <w:bookmarkEnd w:id="18"/>
     </w:p>
     <w:p/>
     <w:p>
@@ -3177,12 +3762,12 @@
       <w:pPr>
         <w:pStyle w:val="berschrift1-Ohne"/>
       </w:pPr>
-      <w:bookmarkStart w:id="12" w:name="_Toc433878010"/>
+      <w:bookmarkStart w:id="19" w:name="_Toc433893331"/>
       <w:r>
         <w:lastRenderedPageBreak/>
         <w:t>Abkürzungsverzeichnis</w:t>
       </w:r>
-      <w:bookmarkEnd w:id="12"/>
+      <w:bookmarkEnd w:id="19"/>
     </w:p>
     <w:p>
       <w:pPr>
@@ -3315,12 +3900,12 @@
       <w:pPr>
         <w:pStyle w:val="berschrift1-Ohne"/>
       </w:pPr>
-      <w:bookmarkStart w:id="13" w:name="_Toc433878011"/>
+      <w:bookmarkStart w:id="20" w:name="_Toc433893332"/>
       <w:r>
         <w:lastRenderedPageBreak/>
         <w:t>Tabellenverzeichnis</w:t>
       </w:r>
-      <w:bookmarkEnd w:id="13"/>
+      <w:bookmarkEnd w:id="20"/>
     </w:p>
     <w:p>
       <w:r>
@@ -3357,12 +3942,12 @@
       <w:pPr>
         <w:pStyle w:val="berschrift1-Ohne"/>
       </w:pPr>
-      <w:bookmarkStart w:id="14" w:name="_Toc433878012"/>
+      <w:bookmarkStart w:id="21" w:name="_Toc433893333"/>
       <w:r>
         <w:lastRenderedPageBreak/>
         <w:t>Abbildungsverzeichnis</w:t>
       </w:r>
-      <w:bookmarkEnd w:id="14"/>
+      <w:bookmarkEnd w:id="21"/>
     </w:p>
     <w:p>
       <w:pPr>
@@ -3474,7 +4059,7 @@
         </w:docPartObj>
       </w:sdtPr>
       <w:sdtContent>
-        <w:bookmarkStart w:id="15" w:name="_Toc433878013" w:displacedByCustomXml="prev"/>
+        <w:bookmarkStart w:id="22" w:name="_Toc433893334" w:displacedByCustomXml="prev"/>
         <w:p>
           <w:pPr>
             <w:pStyle w:val="berschrift1-Ohne"/>
@@ -3482,7 +4067,7 @@
           <w:r>
             <w:t>Literaturverzeichnis</w:t>
           </w:r>
-          <w:bookmarkEnd w:id="15"/>
+          <w:bookmarkEnd w:id="22"/>
         </w:p>
         <w:sdt>
           <w:sdtPr>
@@ -3649,7 +4234,7 @@
       <w:rPr>
         <w:noProof/>
       </w:rPr>
-      <w:t>3</w:t>
+      <w:t>4</w:t>
     </w:r>
     <w:r>
       <w:fldChar w:fldCharType="end"/>
@@ -6585,7 +7170,7 @@
 </file>
 
 <file path=customXml/itemProps1.xml><?xml version="1.0" encoding="utf-8"?>
-<ds:datastoreItem xmlns:ds="http://schemas.openxmlformats.org/officeDocument/2006/customXml" ds:itemID="{D3C87815-FAE5-4286-96ED-401715DB6CAD}">
+<ds:datastoreItem xmlns:ds="http://schemas.openxmlformats.org/officeDocument/2006/customXml" ds:itemID="{7CF8445E-E3BE-4693-9A7D-A37C2B9F1C65}">
   <ds:schemaRefs>
     <ds:schemaRef ds:uri="http://schemas.openxmlformats.org/officeDocument/2006/bibliography"/>
   </ds:schemaRefs>

</xml_diff>

<commit_message>
added chapters and description
</commit_message>
<xml_diff>
--- a/thesis.docx
+++ b/thesis.docx
@@ -170,7 +170,7 @@
                       <w:noProof/>
                       <w:szCs w:val="24"/>
                     </w:rPr>
-                    <w:t>29.10.2015</w:t>
+                    <w:t>30.10.2015</w:t>
                   </w:r>
                   <w:r>
                     <w:rPr>
@@ -440,8 +440,18 @@
                       <w:sz w:val="28"/>
                       <w:szCs w:val="28"/>
                     </w:rPr>
-                    <w:t>Nicholas Pastuovic</w:t>
+                    <w:t xml:space="preserve">Nicholas </w:t>
                   </w:r>
+                  <w:proofErr w:type="spellStart"/>
+                  <w:r>
+                    <w:rPr>
+                      <w:rFonts w:ascii="Arial" w:hAnsi="Arial" w:cs="Arial"/>
+                      <w:sz w:val="28"/>
+                      <w:szCs w:val="28"/>
+                    </w:rPr>
+                    <w:t>Pastuovic</w:t>
+                  </w:r>
+                  <w:proofErr w:type="spellEnd"/>
                 </w:p>
                 <w:p/>
               </w:txbxContent>
@@ -508,7 +518,7 @@
         <w:rPr>
           <w:noProof/>
         </w:rPr>
-        <w:t>29.10.2015</w:t>
+        <w:t>30.10.2015</w:t>
       </w:r>
       <w:r>
         <w:fldChar w:fldCharType="end"/>
@@ -519,8 +529,13 @@
         <w:spacing w:before="1080"/>
       </w:pPr>
       <w:r>
-        <w:t>Nicholas Pastuovic</w:t>
-      </w:r>
+        <w:t xml:space="preserve">Nicholas </w:t>
+      </w:r>
+      <w:proofErr w:type="spellStart"/>
+      <w:r>
+        <w:t>Pastuovic</w:t>
+      </w:r>
+      <w:proofErr w:type="spellEnd"/>
       <w:r>
         <w:t> </w:t>
       </w:r>
@@ -592,7 +607,7 @@
           <w:r>
             <w:fldChar w:fldCharType="separate"/>
           </w:r>
-          <w:hyperlink w:anchor="_Toc433897960" w:history="1">
+          <w:hyperlink w:anchor="_Toc433980433" w:history="1">
             <w:r>
               <w:rPr>
                 <w:rStyle w:val="Hyperlink"/>
@@ -635,7 +650,7 @@
                 <w:noProof/>
                 <w:webHidden/>
               </w:rPr>
-              <w:instrText xml:space="preserve"> PAGEREF _Toc433897960 \h </w:instrText>
+              <w:instrText xml:space="preserve"> PAGEREF _Toc433980433 \h </w:instrText>
             </w:r>
             <w:r>
               <w:rPr>
@@ -680,7 +695,7 @@
               <w:lang w:eastAsia="de-DE"/>
             </w:rPr>
           </w:pPr>
-          <w:hyperlink w:anchor="_Toc433897961" w:history="1">
+          <w:hyperlink w:anchor="_Toc433980434" w:history="1">
             <w:r>
               <w:rPr>
                 <w:rStyle w:val="Hyperlink"/>
@@ -723,7 +738,7 @@
                 <w:noProof/>
                 <w:webHidden/>
               </w:rPr>
-              <w:instrText xml:space="preserve"> PAGEREF _Toc433897961 \h </w:instrText>
+              <w:instrText xml:space="preserve"> PAGEREF _Toc433980434 \h </w:instrText>
             </w:r>
             <w:r>
               <w:rPr>
@@ -768,7 +783,7 @@
               <w:lang w:eastAsia="de-DE"/>
             </w:rPr>
           </w:pPr>
-          <w:hyperlink w:anchor="_Toc433897962" w:history="1">
+          <w:hyperlink w:anchor="_Toc433980435" w:history="1">
             <w:r>
               <w:rPr>
                 <w:rStyle w:val="Hyperlink"/>
@@ -811,7 +826,7 @@
                 <w:noProof/>
                 <w:webHidden/>
               </w:rPr>
-              <w:instrText xml:space="preserve"> PAGEREF _Toc433897962 \h </w:instrText>
+              <w:instrText xml:space="preserve"> PAGEREF _Toc433980435 \h </w:instrText>
             </w:r>
             <w:r>
               <w:rPr>
@@ -852,7 +867,7 @@
               <w:lang w:eastAsia="de-DE"/>
             </w:rPr>
           </w:pPr>
-          <w:hyperlink w:anchor="_Toc433897963" w:history="1">
+          <w:hyperlink w:anchor="_Toc433980436" w:history="1">
             <w:r>
               <w:rPr>
                 <w:rStyle w:val="Hyperlink"/>
@@ -895,7 +910,7 @@
                 <w:noProof/>
                 <w:webHidden/>
               </w:rPr>
-              <w:instrText xml:space="preserve"> PAGEREF _Toc433897963 \h </w:instrText>
+              <w:instrText xml:space="preserve"> PAGEREF _Toc433980436 \h </w:instrText>
             </w:r>
             <w:r>
               <w:rPr>
@@ -940,7 +955,7 @@
               <w:lang w:eastAsia="de-DE"/>
             </w:rPr>
           </w:pPr>
-          <w:hyperlink w:anchor="_Toc433897964" w:history="1">
+          <w:hyperlink w:anchor="_Toc433980437" w:history="1">
             <w:r>
               <w:rPr>
                 <w:rStyle w:val="Hyperlink"/>
@@ -983,7 +998,7 @@
                 <w:noProof/>
                 <w:webHidden/>
               </w:rPr>
-              <w:instrText xml:space="preserve"> PAGEREF _Toc433897964 \h </w:instrText>
+              <w:instrText xml:space="preserve"> PAGEREF _Toc433980437 \h </w:instrText>
             </w:r>
             <w:r>
               <w:rPr>
@@ -1028,7 +1043,7 @@
               <w:lang w:eastAsia="de-DE"/>
             </w:rPr>
           </w:pPr>
-          <w:hyperlink w:anchor="_Toc433897965" w:history="1">
+          <w:hyperlink w:anchor="_Toc433980438" w:history="1">
             <w:r>
               <w:rPr>
                 <w:rStyle w:val="Hyperlink"/>
@@ -1071,7 +1086,7 @@
                 <w:noProof/>
                 <w:webHidden/>
               </w:rPr>
-              <w:instrText xml:space="preserve"> PAGEREF _Toc433897965 \h </w:instrText>
+              <w:instrText xml:space="preserve"> PAGEREF _Toc433980438 \h </w:instrText>
             </w:r>
             <w:r>
               <w:rPr>
@@ -1116,7 +1131,7 @@
               <w:lang w:eastAsia="de-DE"/>
             </w:rPr>
           </w:pPr>
-          <w:hyperlink w:anchor="_Toc433897966" w:history="1">
+          <w:hyperlink w:anchor="_Toc433980439" w:history="1">
             <w:r>
               <w:rPr>
                 <w:rStyle w:val="Hyperlink"/>
@@ -1159,7 +1174,7 @@
                 <w:noProof/>
                 <w:webHidden/>
               </w:rPr>
-              <w:instrText xml:space="preserve"> PAGEREF _Toc433897966 \h </w:instrText>
+              <w:instrText xml:space="preserve"> PAGEREF _Toc433980439 \h </w:instrText>
             </w:r>
             <w:r>
               <w:rPr>
@@ -1204,7 +1219,7 @@
               <w:lang w:eastAsia="de-DE"/>
             </w:rPr>
           </w:pPr>
-          <w:hyperlink w:anchor="_Toc433897967" w:history="1">
+          <w:hyperlink w:anchor="_Toc433980440" w:history="1">
             <w:r>
               <w:rPr>
                 <w:rStyle w:val="Hyperlink"/>
@@ -1247,7 +1262,7 @@
                 <w:noProof/>
                 <w:webHidden/>
               </w:rPr>
-              <w:instrText xml:space="preserve"> PAGEREF _Toc433897967 \h </w:instrText>
+              <w:instrText xml:space="preserve"> PAGEREF _Toc433980440 \h </w:instrText>
             </w:r>
             <w:r>
               <w:rPr>
@@ -1292,7 +1307,7 @@
               <w:lang w:eastAsia="de-DE"/>
             </w:rPr>
           </w:pPr>
-          <w:hyperlink w:anchor="_Toc433897968" w:history="1">
+          <w:hyperlink w:anchor="_Toc433980441" w:history="1">
             <w:r>
               <w:rPr>
                 <w:rStyle w:val="Hyperlink"/>
@@ -1314,7 +1329,7 @@
                 <w:rStyle w:val="Hyperlink"/>
                 <w:noProof/>
               </w:rPr>
-              <w:t>Künstliche Neuronale Netzwerke</w:t>
+              <w:t>Künstliche Neuronale Netze</w:t>
             </w:r>
             <w:r>
               <w:rPr>
@@ -1335,7 +1350,7 @@
                 <w:noProof/>
                 <w:webHidden/>
               </w:rPr>
-              <w:instrText xml:space="preserve"> PAGEREF _Toc433897968 \h </w:instrText>
+              <w:instrText xml:space="preserve"> PAGEREF _Toc433980441 \h </w:instrText>
             </w:r>
             <w:r>
               <w:rPr>
@@ -1380,7 +1395,7 @@
               <w:lang w:eastAsia="de-DE"/>
             </w:rPr>
           </w:pPr>
-          <w:hyperlink w:anchor="_Toc433897969" w:history="1">
+          <w:hyperlink w:anchor="_Toc433980442" w:history="1">
             <w:r>
               <w:rPr>
                 <w:rStyle w:val="Hyperlink"/>
@@ -1423,7 +1438,7 @@
                 <w:noProof/>
                 <w:webHidden/>
               </w:rPr>
-              <w:instrText xml:space="preserve"> PAGEREF _Toc433897969 \h </w:instrText>
+              <w:instrText xml:space="preserve"> PAGEREF _Toc433980442 \h </w:instrText>
             </w:r>
             <w:r>
               <w:rPr>
@@ -1443,7 +1458,7 @@
                 <w:noProof/>
                 <w:webHidden/>
               </w:rPr>
-              <w:t>4</w:t>
+              <w:t>5</w:t>
             </w:r>
             <w:r>
               <w:rPr>
@@ -1468,7 +1483,7 @@
               <w:lang w:eastAsia="de-DE"/>
             </w:rPr>
           </w:pPr>
-          <w:hyperlink w:anchor="_Toc433897970" w:history="1">
+          <w:hyperlink w:anchor="_Toc433980443" w:history="1">
             <w:r>
               <w:rPr>
                 <w:rStyle w:val="Hyperlink"/>
@@ -1511,7 +1526,7 @@
                 <w:noProof/>
                 <w:webHidden/>
               </w:rPr>
-              <w:instrText xml:space="preserve"> PAGEREF _Toc433897970 \h </w:instrText>
+              <w:instrText xml:space="preserve"> PAGEREF _Toc433980443 \h </w:instrText>
             </w:r>
             <w:r>
               <w:rPr>
@@ -1531,7 +1546,7 @@
                 <w:noProof/>
                 <w:webHidden/>
               </w:rPr>
-              <w:t>4</w:t>
+              <w:t>5</w:t>
             </w:r>
             <w:r>
               <w:rPr>
@@ -1556,7 +1571,7 @@
               <w:lang w:eastAsia="de-DE"/>
             </w:rPr>
           </w:pPr>
-          <w:hyperlink w:anchor="_Toc433897971" w:history="1">
+          <w:hyperlink w:anchor="_Toc433980444" w:history="1">
             <w:r>
               <w:rPr>
                 <w:rStyle w:val="Hyperlink"/>
@@ -1599,7 +1614,7 @@
                 <w:noProof/>
                 <w:webHidden/>
               </w:rPr>
-              <w:instrText xml:space="preserve"> PAGEREF _Toc433897971 \h </w:instrText>
+              <w:instrText xml:space="preserve"> PAGEREF _Toc433980444 \h </w:instrText>
             </w:r>
             <w:r>
               <w:rPr>
@@ -1644,7 +1659,7 @@
               <w:lang w:eastAsia="de-DE"/>
             </w:rPr>
           </w:pPr>
-          <w:hyperlink w:anchor="_Toc433897972" w:history="1">
+          <w:hyperlink w:anchor="_Toc433980445" w:history="1">
             <w:r>
               <w:rPr>
                 <w:rStyle w:val="Hyperlink"/>
@@ -1687,7 +1702,7 @@
                 <w:noProof/>
                 <w:webHidden/>
               </w:rPr>
-              <w:instrText xml:space="preserve"> PAGEREF _Toc433897972 \h </w:instrText>
+              <w:instrText xml:space="preserve"> PAGEREF _Toc433980445 \h </w:instrText>
             </w:r>
             <w:r>
               <w:rPr>
@@ -1732,7 +1747,7 @@
               <w:lang w:eastAsia="de-DE"/>
             </w:rPr>
           </w:pPr>
-          <w:hyperlink w:anchor="_Toc433897973" w:history="1">
+          <w:hyperlink w:anchor="_Toc433980446" w:history="1">
             <w:r>
               <w:rPr>
                 <w:rStyle w:val="Hyperlink"/>
@@ -1775,7 +1790,7 @@
                 <w:noProof/>
                 <w:webHidden/>
               </w:rPr>
-              <w:instrText xml:space="preserve"> PAGEREF _Toc433897973 \h </w:instrText>
+              <w:instrText xml:space="preserve"> PAGEREF _Toc433980446 \h </w:instrText>
             </w:r>
             <w:r>
               <w:rPr>
@@ -1820,7 +1835,7 @@
               <w:lang w:eastAsia="de-DE"/>
             </w:rPr>
           </w:pPr>
-          <w:hyperlink w:anchor="_Toc433897974" w:history="1">
+          <w:hyperlink w:anchor="_Toc433980447" w:history="1">
             <w:r>
               <w:rPr>
                 <w:rStyle w:val="Hyperlink"/>
@@ -1863,7 +1878,7 @@
                 <w:noProof/>
                 <w:webHidden/>
               </w:rPr>
-              <w:instrText xml:space="preserve"> PAGEREF _Toc433897974 \h </w:instrText>
+              <w:instrText xml:space="preserve"> PAGEREF _Toc433980447 \h </w:instrText>
             </w:r>
             <w:r>
               <w:rPr>
@@ -1883,7 +1898,7 @@
                 <w:noProof/>
                 <w:webHidden/>
               </w:rPr>
-              <w:t>5</w:t>
+              <w:t>6</w:t>
             </w:r>
             <w:r>
               <w:rPr>
@@ -1908,7 +1923,7 @@
               <w:lang w:eastAsia="de-DE"/>
             </w:rPr>
           </w:pPr>
-          <w:hyperlink w:anchor="_Toc433897975" w:history="1">
+          <w:hyperlink w:anchor="_Toc433980448" w:history="1">
             <w:r>
               <w:rPr>
                 <w:rStyle w:val="Hyperlink"/>
@@ -1951,7 +1966,7 @@
                 <w:noProof/>
                 <w:webHidden/>
               </w:rPr>
-              <w:instrText xml:space="preserve"> PAGEREF _Toc433897975 \h </w:instrText>
+              <w:instrText xml:space="preserve"> PAGEREF _Toc433980448 \h </w:instrText>
             </w:r>
             <w:r>
               <w:rPr>
@@ -1971,7 +1986,7 @@
                 <w:noProof/>
                 <w:webHidden/>
               </w:rPr>
-              <w:t>5</w:t>
+              <w:t>6</w:t>
             </w:r>
             <w:r>
               <w:rPr>
@@ -1996,7 +2011,7 @@
               <w:lang w:eastAsia="de-DE"/>
             </w:rPr>
           </w:pPr>
-          <w:hyperlink w:anchor="_Toc433897976" w:history="1">
+          <w:hyperlink w:anchor="_Toc433980449" w:history="1">
             <w:r>
               <w:rPr>
                 <w:rStyle w:val="Hyperlink"/>
@@ -2039,7 +2054,7 @@
                 <w:noProof/>
                 <w:webHidden/>
               </w:rPr>
-              <w:instrText xml:space="preserve"> PAGEREF _Toc433897976 \h </w:instrText>
+              <w:instrText xml:space="preserve"> PAGEREF _Toc433980449 \h </w:instrText>
             </w:r>
             <w:r>
               <w:rPr>
@@ -2059,7 +2074,7 @@
                 <w:noProof/>
                 <w:webHidden/>
               </w:rPr>
-              <w:t>5</w:t>
+              <w:t>6</w:t>
             </w:r>
             <w:r>
               <w:rPr>
@@ -2084,7 +2099,7 @@
               <w:lang w:eastAsia="de-DE"/>
             </w:rPr>
           </w:pPr>
-          <w:hyperlink w:anchor="_Toc433897977" w:history="1">
+          <w:hyperlink w:anchor="_Toc433980450" w:history="1">
             <w:r>
               <w:rPr>
                 <w:rStyle w:val="Hyperlink"/>
@@ -2127,7 +2142,7 @@
                 <w:noProof/>
                 <w:webHidden/>
               </w:rPr>
-              <w:instrText xml:space="preserve"> PAGEREF _Toc433897977 \h </w:instrText>
+              <w:instrText xml:space="preserve"> PAGEREF _Toc433980450 \h </w:instrText>
             </w:r>
             <w:r>
               <w:rPr>
@@ -2147,7 +2162,271 @@
                 <w:noProof/>
                 <w:webHidden/>
               </w:rPr>
-              <w:t>5</w:t>
+              <w:t>6</w:t>
+            </w:r>
+            <w:r>
+              <w:rPr>
+                <w:noProof/>
+                <w:webHidden/>
+              </w:rPr>
+              <w:fldChar w:fldCharType="end"/>
+            </w:r>
+          </w:hyperlink>
+        </w:p>
+        <w:p>
+          <w:pPr>
+            <w:pStyle w:val="Verzeichnis3"/>
+            <w:tabs>
+              <w:tab w:val="left" w:pos="1320"/>
+              <w:tab w:val="right" w:leader="dot" w:pos="8268"/>
+            </w:tabs>
+            <w:rPr>
+              <w:rFonts w:asciiTheme="minorHAnsi" w:eastAsiaTheme="minorEastAsia" w:hAnsiTheme="minorHAnsi"/>
+              <w:noProof/>
+              <w:sz w:val="22"/>
+              <w:lang w:eastAsia="de-DE"/>
+            </w:rPr>
+          </w:pPr>
+          <w:hyperlink w:anchor="_Toc433980451" w:history="1">
+            <w:r>
+              <w:rPr>
+                <w:rStyle w:val="Hyperlink"/>
+                <w:noProof/>
+              </w:rPr>
+              <w:t>2.4.1</w:t>
+            </w:r>
+            <w:r>
+              <w:rPr>
+                <w:rFonts w:asciiTheme="minorHAnsi" w:eastAsiaTheme="minorEastAsia" w:hAnsiTheme="minorHAnsi"/>
+                <w:noProof/>
+                <w:sz w:val="22"/>
+                <w:lang w:eastAsia="de-DE"/>
+              </w:rPr>
+              <w:tab/>
+            </w:r>
+            <w:r>
+              <w:rPr>
+                <w:rStyle w:val="Hyperlink"/>
+                <w:noProof/>
+              </w:rPr>
+              <w:t>Pandas</w:t>
+            </w:r>
+            <w:r>
+              <w:rPr>
+                <w:noProof/>
+                <w:webHidden/>
+              </w:rPr>
+              <w:tab/>
+            </w:r>
+            <w:r>
+              <w:rPr>
+                <w:noProof/>
+                <w:webHidden/>
+              </w:rPr>
+              <w:fldChar w:fldCharType="begin"/>
+            </w:r>
+            <w:r>
+              <w:rPr>
+                <w:noProof/>
+                <w:webHidden/>
+              </w:rPr>
+              <w:instrText xml:space="preserve"> PAGEREF _Toc433980451 \h </w:instrText>
+            </w:r>
+            <w:r>
+              <w:rPr>
+                <w:noProof/>
+                <w:webHidden/>
+              </w:rPr>
+            </w:r>
+            <w:r>
+              <w:rPr>
+                <w:noProof/>
+                <w:webHidden/>
+              </w:rPr>
+              <w:fldChar w:fldCharType="separate"/>
+            </w:r>
+            <w:r>
+              <w:rPr>
+                <w:noProof/>
+                <w:webHidden/>
+              </w:rPr>
+              <w:t>6</w:t>
+            </w:r>
+            <w:r>
+              <w:rPr>
+                <w:noProof/>
+                <w:webHidden/>
+              </w:rPr>
+              <w:fldChar w:fldCharType="end"/>
+            </w:r>
+          </w:hyperlink>
+        </w:p>
+        <w:p>
+          <w:pPr>
+            <w:pStyle w:val="Verzeichnis3"/>
+            <w:tabs>
+              <w:tab w:val="left" w:pos="1320"/>
+              <w:tab w:val="right" w:leader="dot" w:pos="8268"/>
+            </w:tabs>
+            <w:rPr>
+              <w:rFonts w:asciiTheme="minorHAnsi" w:eastAsiaTheme="minorEastAsia" w:hAnsiTheme="minorHAnsi"/>
+              <w:noProof/>
+              <w:sz w:val="22"/>
+              <w:lang w:eastAsia="de-DE"/>
+            </w:rPr>
+          </w:pPr>
+          <w:hyperlink w:anchor="_Toc433980452" w:history="1">
+            <w:r>
+              <w:rPr>
+                <w:rStyle w:val="Hyperlink"/>
+                <w:noProof/>
+              </w:rPr>
+              <w:t>2.4.2</w:t>
+            </w:r>
+            <w:r>
+              <w:rPr>
+                <w:rFonts w:asciiTheme="minorHAnsi" w:eastAsiaTheme="minorEastAsia" w:hAnsiTheme="minorHAnsi"/>
+                <w:noProof/>
+                <w:sz w:val="22"/>
+                <w:lang w:eastAsia="de-DE"/>
+              </w:rPr>
+              <w:tab/>
+            </w:r>
+            <w:r>
+              <w:rPr>
+                <w:rStyle w:val="Hyperlink"/>
+                <w:noProof/>
+              </w:rPr>
+              <w:t>PyBrain</w:t>
+            </w:r>
+            <w:r>
+              <w:rPr>
+                <w:noProof/>
+                <w:webHidden/>
+              </w:rPr>
+              <w:tab/>
+            </w:r>
+            <w:r>
+              <w:rPr>
+                <w:noProof/>
+                <w:webHidden/>
+              </w:rPr>
+              <w:fldChar w:fldCharType="begin"/>
+            </w:r>
+            <w:r>
+              <w:rPr>
+                <w:noProof/>
+                <w:webHidden/>
+              </w:rPr>
+              <w:instrText xml:space="preserve"> PAGEREF _Toc433980452 \h </w:instrText>
+            </w:r>
+            <w:r>
+              <w:rPr>
+                <w:noProof/>
+                <w:webHidden/>
+              </w:rPr>
+            </w:r>
+            <w:r>
+              <w:rPr>
+                <w:noProof/>
+                <w:webHidden/>
+              </w:rPr>
+              <w:fldChar w:fldCharType="separate"/>
+            </w:r>
+            <w:r>
+              <w:rPr>
+                <w:noProof/>
+                <w:webHidden/>
+              </w:rPr>
+              <w:t>6</w:t>
+            </w:r>
+            <w:r>
+              <w:rPr>
+                <w:noProof/>
+                <w:webHidden/>
+              </w:rPr>
+              <w:fldChar w:fldCharType="end"/>
+            </w:r>
+          </w:hyperlink>
+        </w:p>
+        <w:p>
+          <w:pPr>
+            <w:pStyle w:val="Verzeichnis3"/>
+            <w:tabs>
+              <w:tab w:val="left" w:pos="1320"/>
+              <w:tab w:val="right" w:leader="dot" w:pos="8268"/>
+            </w:tabs>
+            <w:rPr>
+              <w:rFonts w:asciiTheme="minorHAnsi" w:eastAsiaTheme="minorEastAsia" w:hAnsiTheme="minorHAnsi"/>
+              <w:noProof/>
+              <w:sz w:val="22"/>
+              <w:lang w:eastAsia="de-DE"/>
+            </w:rPr>
+          </w:pPr>
+          <w:hyperlink w:anchor="_Toc433980453" w:history="1">
+            <w:r>
+              <w:rPr>
+                <w:rStyle w:val="Hyperlink"/>
+                <w:noProof/>
+              </w:rPr>
+              <w:t>2.4.3</w:t>
+            </w:r>
+            <w:r>
+              <w:rPr>
+                <w:rFonts w:asciiTheme="minorHAnsi" w:eastAsiaTheme="minorEastAsia" w:hAnsiTheme="minorHAnsi"/>
+                <w:noProof/>
+                <w:sz w:val="22"/>
+                <w:lang w:eastAsia="de-DE"/>
+              </w:rPr>
+              <w:tab/>
+            </w:r>
+            <w:r>
+              <w:rPr>
+                <w:rStyle w:val="Hyperlink"/>
+                <w:noProof/>
+              </w:rPr>
+              <w:t>Scikit-learn</w:t>
+            </w:r>
+            <w:r>
+              <w:rPr>
+                <w:noProof/>
+                <w:webHidden/>
+              </w:rPr>
+              <w:tab/>
+            </w:r>
+            <w:r>
+              <w:rPr>
+                <w:noProof/>
+                <w:webHidden/>
+              </w:rPr>
+              <w:fldChar w:fldCharType="begin"/>
+            </w:r>
+            <w:r>
+              <w:rPr>
+                <w:noProof/>
+                <w:webHidden/>
+              </w:rPr>
+              <w:instrText xml:space="preserve"> PAGEREF _Toc433980453 \h </w:instrText>
+            </w:r>
+            <w:r>
+              <w:rPr>
+                <w:noProof/>
+                <w:webHidden/>
+              </w:rPr>
+            </w:r>
+            <w:r>
+              <w:rPr>
+                <w:noProof/>
+                <w:webHidden/>
+              </w:rPr>
+              <w:fldChar w:fldCharType="separate"/>
+            </w:r>
+            <w:r>
+              <w:rPr>
+                <w:noProof/>
+                <w:webHidden/>
+              </w:rPr>
+              <w:t>6</w:t>
             </w:r>
             <w:r>
               <w:rPr>
@@ -2168,23 +2447,39 @@
               <w:lang w:eastAsia="de-DE"/>
             </w:rPr>
           </w:pPr>
-          <w:hyperlink w:anchor="_Toc433897978" w:history="1">
+          <w:hyperlink w:anchor="_Toc433980454" w:history="1">
             <w:r>
               <w:rPr>
                 <w:rStyle w:val="Hyperlink"/>
                 <w:noProof/>
               </w:rPr>
-              <w:t>Abkürzungsverzeichnis</w:t>
-            </w:r>
-            <w:r>
-              <w:rPr>
-                <w:noProof/>
-                <w:webHidden/>
+              <w:t>3</w:t>
+            </w:r>
+            <w:r>
+              <w:rPr>
+                <w:rFonts w:asciiTheme="minorHAnsi" w:eastAsiaTheme="minorEastAsia" w:hAnsiTheme="minorHAnsi"/>
+                <w:noProof/>
+                <w:sz w:val="22"/>
+                <w:lang w:eastAsia="de-DE"/>
               </w:rPr>
               <w:tab/>
             </w:r>
             <w:r>
               <w:rPr>
+                <w:rStyle w:val="Hyperlink"/>
+                <w:noProof/>
+              </w:rPr>
+              <w:t>Aktueller Stand der Entwicklung</w:t>
+            </w:r>
+            <w:r>
+              <w:rPr>
+                <w:noProof/>
+                <w:webHidden/>
+              </w:rPr>
+              <w:tab/>
+            </w:r>
+            <w:r>
+              <w:rPr>
                 <w:noProof/>
                 <w:webHidden/>
               </w:rPr>
@@ -2195,7 +2490,7 @@
                 <w:noProof/>
                 <w:webHidden/>
               </w:rPr>
-              <w:instrText xml:space="preserve"> PAGEREF _Toc433897978 \h </w:instrText>
+              <w:instrText xml:space="preserve"> PAGEREF _Toc433980454 \h </w:instrText>
             </w:r>
             <w:r>
               <w:rPr>
@@ -2215,7 +2510,183 @@
                 <w:noProof/>
                 <w:webHidden/>
               </w:rPr>
-              <w:t>iv</w:t>
+              <w:t>7</w:t>
+            </w:r>
+            <w:r>
+              <w:rPr>
+                <w:noProof/>
+                <w:webHidden/>
+              </w:rPr>
+              <w:fldChar w:fldCharType="end"/>
+            </w:r>
+          </w:hyperlink>
+        </w:p>
+        <w:p>
+          <w:pPr>
+            <w:pStyle w:val="Verzeichnis2"/>
+            <w:tabs>
+              <w:tab w:val="left" w:pos="880"/>
+              <w:tab w:val="right" w:leader="dot" w:pos="8268"/>
+            </w:tabs>
+            <w:rPr>
+              <w:rFonts w:asciiTheme="minorHAnsi" w:eastAsiaTheme="minorEastAsia" w:hAnsiTheme="minorHAnsi"/>
+              <w:noProof/>
+              <w:sz w:val="22"/>
+              <w:lang w:eastAsia="de-DE"/>
+            </w:rPr>
+          </w:pPr>
+          <w:hyperlink w:anchor="_Toc433980455" w:history="1">
+            <w:r>
+              <w:rPr>
+                <w:rStyle w:val="Hyperlink"/>
+                <w:noProof/>
+              </w:rPr>
+              <w:t>3.1</w:t>
+            </w:r>
+            <w:r>
+              <w:rPr>
+                <w:rFonts w:asciiTheme="minorHAnsi" w:eastAsiaTheme="minorEastAsia" w:hAnsiTheme="minorHAnsi"/>
+                <w:noProof/>
+                <w:sz w:val="22"/>
+                <w:lang w:eastAsia="de-DE"/>
+              </w:rPr>
+              <w:tab/>
+            </w:r>
+            <w:r>
+              <w:rPr>
+                <w:rStyle w:val="Hyperlink"/>
+                <w:noProof/>
+              </w:rPr>
+              <w:t>Verwendeter Datensatz</w:t>
+            </w:r>
+            <w:r>
+              <w:rPr>
+                <w:noProof/>
+                <w:webHidden/>
+              </w:rPr>
+              <w:tab/>
+            </w:r>
+            <w:r>
+              <w:rPr>
+                <w:noProof/>
+                <w:webHidden/>
+              </w:rPr>
+              <w:fldChar w:fldCharType="begin"/>
+            </w:r>
+            <w:r>
+              <w:rPr>
+                <w:noProof/>
+                <w:webHidden/>
+              </w:rPr>
+              <w:instrText xml:space="preserve"> PAGEREF _Toc433980455 \h </w:instrText>
+            </w:r>
+            <w:r>
+              <w:rPr>
+                <w:noProof/>
+                <w:webHidden/>
+              </w:rPr>
+            </w:r>
+            <w:r>
+              <w:rPr>
+                <w:noProof/>
+                <w:webHidden/>
+              </w:rPr>
+              <w:fldChar w:fldCharType="separate"/>
+            </w:r>
+            <w:r>
+              <w:rPr>
+                <w:noProof/>
+                <w:webHidden/>
+              </w:rPr>
+              <w:t>7</w:t>
+            </w:r>
+            <w:r>
+              <w:rPr>
+                <w:noProof/>
+                <w:webHidden/>
+              </w:rPr>
+              <w:fldChar w:fldCharType="end"/>
+            </w:r>
+          </w:hyperlink>
+        </w:p>
+        <w:p>
+          <w:pPr>
+            <w:pStyle w:val="Verzeichnis2"/>
+            <w:tabs>
+              <w:tab w:val="left" w:pos="880"/>
+              <w:tab w:val="right" w:leader="dot" w:pos="8268"/>
+            </w:tabs>
+            <w:rPr>
+              <w:rFonts w:asciiTheme="minorHAnsi" w:eastAsiaTheme="minorEastAsia" w:hAnsiTheme="minorHAnsi"/>
+              <w:noProof/>
+              <w:sz w:val="22"/>
+              <w:lang w:eastAsia="de-DE"/>
+            </w:rPr>
+          </w:pPr>
+          <w:hyperlink w:anchor="_Toc433980456" w:history="1">
+            <w:r>
+              <w:rPr>
+                <w:rStyle w:val="Hyperlink"/>
+                <w:noProof/>
+              </w:rPr>
+              <w:t>3.2</w:t>
+            </w:r>
+            <w:r>
+              <w:rPr>
+                <w:rFonts w:asciiTheme="minorHAnsi" w:eastAsiaTheme="minorEastAsia" w:hAnsiTheme="minorHAnsi"/>
+                <w:noProof/>
+                <w:sz w:val="22"/>
+                <w:lang w:eastAsia="de-DE"/>
+              </w:rPr>
+              <w:tab/>
+            </w:r>
+            <w:r>
+              <w:rPr>
+                <w:rStyle w:val="Hyperlink"/>
+                <w:noProof/>
+              </w:rPr>
+              <w:t>Aufbau Random Forest</w:t>
+            </w:r>
+            <w:r>
+              <w:rPr>
+                <w:noProof/>
+                <w:webHidden/>
+              </w:rPr>
+              <w:tab/>
+            </w:r>
+            <w:r>
+              <w:rPr>
+                <w:noProof/>
+                <w:webHidden/>
+              </w:rPr>
+              <w:fldChar w:fldCharType="begin"/>
+            </w:r>
+            <w:r>
+              <w:rPr>
+                <w:noProof/>
+                <w:webHidden/>
+              </w:rPr>
+              <w:instrText xml:space="preserve"> PAGEREF _Toc433980456 \h </w:instrText>
+            </w:r>
+            <w:r>
+              <w:rPr>
+                <w:noProof/>
+                <w:webHidden/>
+              </w:rPr>
+            </w:r>
+            <w:r>
+              <w:rPr>
+                <w:noProof/>
+                <w:webHidden/>
+              </w:rPr>
+              <w:fldChar w:fldCharType="separate"/>
+            </w:r>
+            <w:r>
+              <w:rPr>
+                <w:noProof/>
+                <w:webHidden/>
+              </w:rPr>
+              <w:t>7</w:t>
             </w:r>
             <w:r>
               <w:rPr>
@@ -2236,23 +2707,39 @@
               <w:lang w:eastAsia="de-DE"/>
             </w:rPr>
           </w:pPr>
-          <w:hyperlink w:anchor="_Toc433897979" w:history="1">
+          <w:hyperlink w:anchor="_Toc433980457" w:history="1">
             <w:r>
               <w:rPr>
                 <w:rStyle w:val="Hyperlink"/>
                 <w:noProof/>
               </w:rPr>
-              <w:t>Tabellenverzeichnis</w:t>
-            </w:r>
-            <w:r>
-              <w:rPr>
-                <w:noProof/>
-                <w:webHidden/>
+              <w:t>4</w:t>
+            </w:r>
+            <w:r>
+              <w:rPr>
+                <w:rFonts w:asciiTheme="minorHAnsi" w:eastAsiaTheme="minorEastAsia" w:hAnsiTheme="minorHAnsi"/>
+                <w:noProof/>
+                <w:sz w:val="22"/>
+                <w:lang w:eastAsia="de-DE"/>
               </w:rPr>
               <w:tab/>
             </w:r>
             <w:r>
               <w:rPr>
+                <w:rStyle w:val="Hyperlink"/>
+                <w:noProof/>
+              </w:rPr>
+              <w:t>Umsetzung</w:t>
+            </w:r>
+            <w:r>
+              <w:rPr>
+                <w:noProof/>
+                <w:webHidden/>
+              </w:rPr>
+              <w:tab/>
+            </w:r>
+            <w:r>
+              <w:rPr>
                 <w:noProof/>
                 <w:webHidden/>
               </w:rPr>
@@ -2263,7 +2750,7 @@
                 <w:noProof/>
                 <w:webHidden/>
               </w:rPr>
-              <w:instrText xml:space="preserve"> PAGEREF _Toc433897979 \h </w:instrText>
+              <w:instrText xml:space="preserve"> PAGEREF _Toc433980457 \h </w:instrText>
             </w:r>
             <w:r>
               <w:rPr>
@@ -2283,7 +2770,271 @@
                 <w:noProof/>
                 <w:webHidden/>
               </w:rPr>
-              <w:t>v</w:t>
+              <w:t>8</w:t>
+            </w:r>
+            <w:r>
+              <w:rPr>
+                <w:noProof/>
+                <w:webHidden/>
+              </w:rPr>
+              <w:fldChar w:fldCharType="end"/>
+            </w:r>
+          </w:hyperlink>
+        </w:p>
+        <w:p>
+          <w:pPr>
+            <w:pStyle w:val="Verzeichnis2"/>
+            <w:tabs>
+              <w:tab w:val="left" w:pos="880"/>
+              <w:tab w:val="right" w:leader="dot" w:pos="8268"/>
+            </w:tabs>
+            <w:rPr>
+              <w:rFonts w:asciiTheme="minorHAnsi" w:eastAsiaTheme="minorEastAsia" w:hAnsiTheme="minorHAnsi"/>
+              <w:noProof/>
+              <w:sz w:val="22"/>
+              <w:lang w:eastAsia="de-DE"/>
+            </w:rPr>
+          </w:pPr>
+          <w:hyperlink w:anchor="_Toc433980458" w:history="1">
+            <w:r>
+              <w:rPr>
+                <w:rStyle w:val="Hyperlink"/>
+                <w:noProof/>
+              </w:rPr>
+              <w:t>4.1</w:t>
+            </w:r>
+            <w:r>
+              <w:rPr>
+                <w:rFonts w:asciiTheme="minorHAnsi" w:eastAsiaTheme="minorEastAsia" w:hAnsiTheme="minorHAnsi"/>
+                <w:noProof/>
+                <w:sz w:val="22"/>
+                <w:lang w:eastAsia="de-DE"/>
+              </w:rPr>
+              <w:tab/>
+            </w:r>
+            <w:r>
+              <w:rPr>
+                <w:rStyle w:val="Hyperlink"/>
+                <w:noProof/>
+              </w:rPr>
+              <w:t>Verwendung von Neuronalen Netzen</w:t>
+            </w:r>
+            <w:r>
+              <w:rPr>
+                <w:noProof/>
+                <w:webHidden/>
+              </w:rPr>
+              <w:tab/>
+            </w:r>
+            <w:r>
+              <w:rPr>
+                <w:noProof/>
+                <w:webHidden/>
+              </w:rPr>
+              <w:fldChar w:fldCharType="begin"/>
+            </w:r>
+            <w:r>
+              <w:rPr>
+                <w:noProof/>
+                <w:webHidden/>
+              </w:rPr>
+              <w:instrText xml:space="preserve"> PAGEREF _Toc433980458 \h </w:instrText>
+            </w:r>
+            <w:r>
+              <w:rPr>
+                <w:noProof/>
+                <w:webHidden/>
+              </w:rPr>
+            </w:r>
+            <w:r>
+              <w:rPr>
+                <w:noProof/>
+                <w:webHidden/>
+              </w:rPr>
+              <w:fldChar w:fldCharType="separate"/>
+            </w:r>
+            <w:r>
+              <w:rPr>
+                <w:noProof/>
+                <w:webHidden/>
+              </w:rPr>
+              <w:t>8</w:t>
+            </w:r>
+            <w:r>
+              <w:rPr>
+                <w:noProof/>
+                <w:webHidden/>
+              </w:rPr>
+              <w:fldChar w:fldCharType="end"/>
+            </w:r>
+          </w:hyperlink>
+        </w:p>
+        <w:p>
+          <w:pPr>
+            <w:pStyle w:val="Verzeichnis3"/>
+            <w:tabs>
+              <w:tab w:val="left" w:pos="1320"/>
+              <w:tab w:val="right" w:leader="dot" w:pos="8268"/>
+            </w:tabs>
+            <w:rPr>
+              <w:rFonts w:asciiTheme="minorHAnsi" w:eastAsiaTheme="minorEastAsia" w:hAnsiTheme="minorHAnsi"/>
+              <w:noProof/>
+              <w:sz w:val="22"/>
+              <w:lang w:eastAsia="de-DE"/>
+            </w:rPr>
+          </w:pPr>
+          <w:hyperlink w:anchor="_Toc433980459" w:history="1">
+            <w:r>
+              <w:rPr>
+                <w:rStyle w:val="Hyperlink"/>
+                <w:noProof/>
+              </w:rPr>
+              <w:t>4.1.1</w:t>
+            </w:r>
+            <w:r>
+              <w:rPr>
+                <w:rFonts w:asciiTheme="minorHAnsi" w:eastAsiaTheme="minorEastAsia" w:hAnsiTheme="minorHAnsi"/>
+                <w:noProof/>
+                <w:sz w:val="22"/>
+                <w:lang w:eastAsia="de-DE"/>
+              </w:rPr>
+              <w:tab/>
+            </w:r>
+            <w:r>
+              <w:rPr>
+                <w:rStyle w:val="Hyperlink"/>
+                <w:noProof/>
+              </w:rPr>
+              <w:t>Verwendung von SVM</w:t>
+            </w:r>
+            <w:r>
+              <w:rPr>
+                <w:noProof/>
+                <w:webHidden/>
+              </w:rPr>
+              <w:tab/>
+            </w:r>
+            <w:r>
+              <w:rPr>
+                <w:noProof/>
+                <w:webHidden/>
+              </w:rPr>
+              <w:fldChar w:fldCharType="begin"/>
+            </w:r>
+            <w:r>
+              <w:rPr>
+                <w:noProof/>
+                <w:webHidden/>
+              </w:rPr>
+              <w:instrText xml:space="preserve"> PAGEREF _Toc433980459 \h </w:instrText>
+            </w:r>
+            <w:r>
+              <w:rPr>
+                <w:noProof/>
+                <w:webHidden/>
+              </w:rPr>
+            </w:r>
+            <w:r>
+              <w:rPr>
+                <w:noProof/>
+                <w:webHidden/>
+              </w:rPr>
+              <w:fldChar w:fldCharType="separate"/>
+            </w:r>
+            <w:r>
+              <w:rPr>
+                <w:noProof/>
+                <w:webHidden/>
+              </w:rPr>
+              <w:t>8</w:t>
+            </w:r>
+            <w:r>
+              <w:rPr>
+                <w:noProof/>
+                <w:webHidden/>
+              </w:rPr>
+              <w:fldChar w:fldCharType="end"/>
+            </w:r>
+          </w:hyperlink>
+        </w:p>
+        <w:p>
+          <w:pPr>
+            <w:pStyle w:val="Verzeichnis3"/>
+            <w:tabs>
+              <w:tab w:val="left" w:pos="1320"/>
+              <w:tab w:val="right" w:leader="dot" w:pos="8268"/>
+            </w:tabs>
+            <w:rPr>
+              <w:rFonts w:asciiTheme="minorHAnsi" w:eastAsiaTheme="minorEastAsia" w:hAnsiTheme="minorHAnsi"/>
+              <w:noProof/>
+              <w:sz w:val="22"/>
+              <w:lang w:eastAsia="de-DE"/>
+            </w:rPr>
+          </w:pPr>
+          <w:hyperlink w:anchor="_Toc433980460" w:history="1">
+            <w:r>
+              <w:rPr>
+                <w:rStyle w:val="Hyperlink"/>
+                <w:noProof/>
+              </w:rPr>
+              <w:t>4.1.2</w:t>
+            </w:r>
+            <w:r>
+              <w:rPr>
+                <w:rFonts w:asciiTheme="minorHAnsi" w:eastAsiaTheme="minorEastAsia" w:hAnsiTheme="minorHAnsi"/>
+                <w:noProof/>
+                <w:sz w:val="22"/>
+                <w:lang w:eastAsia="de-DE"/>
+              </w:rPr>
+              <w:tab/>
+            </w:r>
+            <w:r>
+              <w:rPr>
+                <w:rStyle w:val="Hyperlink"/>
+                <w:noProof/>
+              </w:rPr>
+              <w:t>Verwendung von Logistischer Regression</w:t>
+            </w:r>
+            <w:r>
+              <w:rPr>
+                <w:noProof/>
+                <w:webHidden/>
+              </w:rPr>
+              <w:tab/>
+            </w:r>
+            <w:r>
+              <w:rPr>
+                <w:noProof/>
+                <w:webHidden/>
+              </w:rPr>
+              <w:fldChar w:fldCharType="begin"/>
+            </w:r>
+            <w:r>
+              <w:rPr>
+                <w:noProof/>
+                <w:webHidden/>
+              </w:rPr>
+              <w:instrText xml:space="preserve"> PAGEREF _Toc433980460 \h </w:instrText>
+            </w:r>
+            <w:r>
+              <w:rPr>
+                <w:noProof/>
+                <w:webHidden/>
+              </w:rPr>
+            </w:r>
+            <w:r>
+              <w:rPr>
+                <w:noProof/>
+                <w:webHidden/>
+              </w:rPr>
+              <w:fldChar w:fldCharType="separate"/>
+            </w:r>
+            <w:r>
+              <w:rPr>
+                <w:noProof/>
+                <w:webHidden/>
+              </w:rPr>
+              <w:t>8</w:t>
             </w:r>
             <w:r>
               <w:rPr>
@@ -2304,23 +3055,39 @@
               <w:lang w:eastAsia="de-DE"/>
             </w:rPr>
           </w:pPr>
-          <w:hyperlink w:anchor="_Toc433897980" w:history="1">
+          <w:hyperlink w:anchor="_Toc433980461" w:history="1">
             <w:r>
               <w:rPr>
                 <w:rStyle w:val="Hyperlink"/>
                 <w:noProof/>
               </w:rPr>
-              <w:t>Abbildungsverzeichnis</w:t>
-            </w:r>
-            <w:r>
-              <w:rPr>
-                <w:noProof/>
-                <w:webHidden/>
+              <w:t>5</w:t>
+            </w:r>
+            <w:r>
+              <w:rPr>
+                <w:rFonts w:asciiTheme="minorHAnsi" w:eastAsiaTheme="minorEastAsia" w:hAnsiTheme="minorHAnsi"/>
+                <w:noProof/>
+                <w:sz w:val="22"/>
+                <w:lang w:eastAsia="de-DE"/>
               </w:rPr>
               <w:tab/>
             </w:r>
             <w:r>
               <w:rPr>
+                <w:rStyle w:val="Hyperlink"/>
+                <w:noProof/>
+              </w:rPr>
+              <w:t>Evaluierung</w:t>
+            </w:r>
+            <w:r>
+              <w:rPr>
+                <w:noProof/>
+                <w:webHidden/>
+              </w:rPr>
+              <w:tab/>
+            </w:r>
+            <w:r>
+              <w:rPr>
                 <w:noProof/>
                 <w:webHidden/>
               </w:rPr>
@@ -2331,7 +3098,7 @@
                 <w:noProof/>
                 <w:webHidden/>
               </w:rPr>
-              <w:instrText xml:space="preserve"> PAGEREF _Toc433897980 \h </w:instrText>
+              <w:instrText xml:space="preserve"> PAGEREF _Toc433980461 \h </w:instrText>
             </w:r>
             <w:r>
               <w:rPr>
@@ -2351,7 +3118,7 @@
                 <w:noProof/>
                 <w:webHidden/>
               </w:rPr>
-              <w:t>vi</w:t>
+              <w:t>9</w:t>
             </w:r>
             <w:r>
               <w:rPr>
@@ -2372,12 +3139,300 @@
               <w:lang w:eastAsia="de-DE"/>
             </w:rPr>
           </w:pPr>
-          <w:hyperlink w:anchor="_Toc433897981" w:history="1">
+          <w:hyperlink w:anchor="_Toc433980462" w:history="1">
             <w:r>
               <w:rPr>
                 <w:rStyle w:val="Hyperlink"/>
                 <w:noProof/>
               </w:rPr>
+              <w:t>6</w:t>
+            </w:r>
+            <w:r>
+              <w:rPr>
+                <w:rFonts w:asciiTheme="minorHAnsi" w:eastAsiaTheme="minorEastAsia" w:hAnsiTheme="minorHAnsi"/>
+                <w:noProof/>
+                <w:sz w:val="22"/>
+                <w:lang w:eastAsia="de-DE"/>
+              </w:rPr>
+              <w:tab/>
+            </w:r>
+            <w:r>
+              <w:rPr>
+                <w:rStyle w:val="Hyperlink"/>
+                <w:noProof/>
+              </w:rPr>
+              <w:t>Fazit</w:t>
+            </w:r>
+            <w:r>
+              <w:rPr>
+                <w:noProof/>
+                <w:webHidden/>
+              </w:rPr>
+              <w:tab/>
+            </w:r>
+            <w:r>
+              <w:rPr>
+                <w:noProof/>
+                <w:webHidden/>
+              </w:rPr>
+              <w:fldChar w:fldCharType="begin"/>
+            </w:r>
+            <w:r>
+              <w:rPr>
+                <w:noProof/>
+                <w:webHidden/>
+              </w:rPr>
+              <w:instrText xml:space="preserve"> PAGEREF _Toc433980462 \h </w:instrText>
+            </w:r>
+            <w:r>
+              <w:rPr>
+                <w:noProof/>
+                <w:webHidden/>
+              </w:rPr>
+            </w:r>
+            <w:r>
+              <w:rPr>
+                <w:noProof/>
+                <w:webHidden/>
+              </w:rPr>
+              <w:fldChar w:fldCharType="separate"/>
+            </w:r>
+            <w:r>
+              <w:rPr>
+                <w:noProof/>
+                <w:webHidden/>
+              </w:rPr>
+              <w:t>10</w:t>
+            </w:r>
+            <w:r>
+              <w:rPr>
+                <w:noProof/>
+                <w:webHidden/>
+              </w:rPr>
+              <w:fldChar w:fldCharType="end"/>
+            </w:r>
+          </w:hyperlink>
+        </w:p>
+        <w:p>
+          <w:pPr>
+            <w:pStyle w:val="Verzeichnis1"/>
+            <w:rPr>
+              <w:rFonts w:asciiTheme="minorHAnsi" w:eastAsiaTheme="minorEastAsia" w:hAnsiTheme="minorHAnsi"/>
+              <w:noProof/>
+              <w:sz w:val="22"/>
+              <w:lang w:eastAsia="de-DE"/>
+            </w:rPr>
+          </w:pPr>
+          <w:hyperlink w:anchor="_Toc433980463" w:history="1">
+            <w:r>
+              <w:rPr>
+                <w:rStyle w:val="Hyperlink"/>
+                <w:noProof/>
+              </w:rPr>
+              <w:t>Abkürzungsverzeichnis</w:t>
+            </w:r>
+            <w:r>
+              <w:rPr>
+                <w:noProof/>
+                <w:webHidden/>
+              </w:rPr>
+              <w:tab/>
+            </w:r>
+            <w:r>
+              <w:rPr>
+                <w:noProof/>
+                <w:webHidden/>
+              </w:rPr>
+              <w:fldChar w:fldCharType="begin"/>
+            </w:r>
+            <w:r>
+              <w:rPr>
+                <w:noProof/>
+                <w:webHidden/>
+              </w:rPr>
+              <w:instrText xml:space="preserve"> PAGEREF _Toc433980463 \h </w:instrText>
+            </w:r>
+            <w:r>
+              <w:rPr>
+                <w:noProof/>
+                <w:webHidden/>
+              </w:rPr>
+            </w:r>
+            <w:r>
+              <w:rPr>
+                <w:noProof/>
+                <w:webHidden/>
+              </w:rPr>
+              <w:fldChar w:fldCharType="separate"/>
+            </w:r>
+            <w:r>
+              <w:rPr>
+                <w:noProof/>
+                <w:webHidden/>
+              </w:rPr>
+              <w:t>iv</w:t>
+            </w:r>
+            <w:r>
+              <w:rPr>
+                <w:noProof/>
+                <w:webHidden/>
+              </w:rPr>
+              <w:fldChar w:fldCharType="end"/>
+            </w:r>
+          </w:hyperlink>
+        </w:p>
+        <w:p>
+          <w:pPr>
+            <w:pStyle w:val="Verzeichnis1"/>
+            <w:rPr>
+              <w:rFonts w:asciiTheme="minorHAnsi" w:eastAsiaTheme="minorEastAsia" w:hAnsiTheme="minorHAnsi"/>
+              <w:noProof/>
+              <w:sz w:val="22"/>
+              <w:lang w:eastAsia="de-DE"/>
+            </w:rPr>
+          </w:pPr>
+          <w:hyperlink w:anchor="_Toc433980464" w:history="1">
+            <w:r>
+              <w:rPr>
+                <w:rStyle w:val="Hyperlink"/>
+                <w:noProof/>
+              </w:rPr>
+              <w:t>Tabellenverzeichnis</w:t>
+            </w:r>
+            <w:r>
+              <w:rPr>
+                <w:noProof/>
+                <w:webHidden/>
+              </w:rPr>
+              <w:tab/>
+            </w:r>
+            <w:r>
+              <w:rPr>
+                <w:noProof/>
+                <w:webHidden/>
+              </w:rPr>
+              <w:fldChar w:fldCharType="begin"/>
+            </w:r>
+            <w:r>
+              <w:rPr>
+                <w:noProof/>
+                <w:webHidden/>
+              </w:rPr>
+              <w:instrText xml:space="preserve"> PAGEREF _Toc433980464 \h </w:instrText>
+            </w:r>
+            <w:r>
+              <w:rPr>
+                <w:noProof/>
+                <w:webHidden/>
+              </w:rPr>
+            </w:r>
+            <w:r>
+              <w:rPr>
+                <w:noProof/>
+                <w:webHidden/>
+              </w:rPr>
+              <w:fldChar w:fldCharType="separate"/>
+            </w:r>
+            <w:r>
+              <w:rPr>
+                <w:noProof/>
+                <w:webHidden/>
+              </w:rPr>
+              <w:t>v</w:t>
+            </w:r>
+            <w:r>
+              <w:rPr>
+                <w:noProof/>
+                <w:webHidden/>
+              </w:rPr>
+              <w:fldChar w:fldCharType="end"/>
+            </w:r>
+          </w:hyperlink>
+        </w:p>
+        <w:p>
+          <w:pPr>
+            <w:pStyle w:val="Verzeichnis1"/>
+            <w:rPr>
+              <w:rFonts w:asciiTheme="minorHAnsi" w:eastAsiaTheme="minorEastAsia" w:hAnsiTheme="minorHAnsi"/>
+              <w:noProof/>
+              <w:sz w:val="22"/>
+              <w:lang w:eastAsia="de-DE"/>
+            </w:rPr>
+          </w:pPr>
+          <w:hyperlink w:anchor="_Toc433980465" w:history="1">
+            <w:r>
+              <w:rPr>
+                <w:rStyle w:val="Hyperlink"/>
+                <w:noProof/>
+              </w:rPr>
+              <w:t>Abbildungsverzeichnis</w:t>
+            </w:r>
+            <w:r>
+              <w:rPr>
+                <w:noProof/>
+                <w:webHidden/>
+              </w:rPr>
+              <w:tab/>
+            </w:r>
+            <w:r>
+              <w:rPr>
+                <w:noProof/>
+                <w:webHidden/>
+              </w:rPr>
+              <w:fldChar w:fldCharType="begin"/>
+            </w:r>
+            <w:r>
+              <w:rPr>
+                <w:noProof/>
+                <w:webHidden/>
+              </w:rPr>
+              <w:instrText xml:space="preserve"> PAGEREF _Toc433980465 \h </w:instrText>
+            </w:r>
+            <w:r>
+              <w:rPr>
+                <w:noProof/>
+                <w:webHidden/>
+              </w:rPr>
+            </w:r>
+            <w:r>
+              <w:rPr>
+                <w:noProof/>
+                <w:webHidden/>
+              </w:rPr>
+              <w:fldChar w:fldCharType="separate"/>
+            </w:r>
+            <w:r>
+              <w:rPr>
+                <w:noProof/>
+                <w:webHidden/>
+              </w:rPr>
+              <w:t>vi</w:t>
+            </w:r>
+            <w:r>
+              <w:rPr>
+                <w:noProof/>
+                <w:webHidden/>
+              </w:rPr>
+              <w:fldChar w:fldCharType="end"/>
+            </w:r>
+          </w:hyperlink>
+        </w:p>
+        <w:p>
+          <w:pPr>
+            <w:pStyle w:val="Verzeichnis1"/>
+            <w:rPr>
+              <w:rFonts w:asciiTheme="minorHAnsi" w:eastAsiaTheme="minorEastAsia" w:hAnsiTheme="minorHAnsi"/>
+              <w:noProof/>
+              <w:sz w:val="22"/>
+              <w:lang w:eastAsia="de-DE"/>
+            </w:rPr>
+          </w:pPr>
+          <w:hyperlink w:anchor="_Toc433980466" w:history="1">
+            <w:r>
+              <w:rPr>
+                <w:rStyle w:val="Hyperlink"/>
+                <w:noProof/>
+              </w:rPr>
               <w:t>Literaturverzeichnis</w:t>
             </w:r>
             <w:r>
@@ -2399,7 +3454,7 @@
                 <w:noProof/>
                 <w:webHidden/>
               </w:rPr>
-              <w:instrText xml:space="preserve"> PAGEREF _Toc433897981 \h </w:instrText>
+              <w:instrText xml:space="preserve"> PAGEREF _Toc433980466 \h </w:instrText>
             </w:r>
             <w:r>
               <w:rPr>
@@ -2462,7 +3517,7 @@
       <w:pPr>
         <w:pStyle w:val="berschrift1"/>
       </w:pPr>
-      <w:bookmarkStart w:id="0" w:name="_Toc433897960"/>
+      <w:bookmarkStart w:id="0" w:name="_Toc433980433"/>
       <w:r>
         <w:lastRenderedPageBreak/>
         <w:t>Einleitung</w:t>
@@ -2473,7 +3528,7 @@
       <w:pPr>
         <w:pStyle w:val="berschrift2"/>
       </w:pPr>
-      <w:bookmarkStart w:id="1" w:name="_Toc433897961"/>
+      <w:bookmarkStart w:id="1" w:name="_Toc433980434"/>
       <w:r>
         <w:t>Motivation und Zielsetzung</w:t>
       </w:r>
@@ -2548,7 +3603,47 @@
           <w:szCs w:val="24"/>
           <w:shd w:val="clear" w:color="auto" w:fill="FFFFFF"/>
         </w:rPr>
-        <w:t>. Eine besonders interessante Fragestellung betrifft die Identifizierung von "One-time buyers" (OTBs): Kunden, die einmalig bestellen und nicht wiederkehren. Diese Ku</w:t>
+        <w:t>. Eine besonders interessante Fragestellung betrifft die Identifizierung von "</w:t>
+      </w:r>
+      <w:proofErr w:type="spellStart"/>
+      <w:r>
+        <w:rPr>
+          <w:rFonts w:cs="Times New Roman"/>
+          <w:color w:val="333333"/>
+          <w:szCs w:val="24"/>
+          <w:shd w:val="clear" w:color="auto" w:fill="FFFFFF"/>
+        </w:rPr>
+        <w:t>One</w:t>
+      </w:r>
+      <w:proofErr w:type="spellEnd"/>
+      <w:r>
+        <w:rPr>
+          <w:rFonts w:cs="Times New Roman"/>
+          <w:color w:val="333333"/>
+          <w:szCs w:val="24"/>
+          <w:shd w:val="clear" w:color="auto" w:fill="FFFFFF"/>
+        </w:rPr>
+        <w:t xml:space="preserve">-time </w:t>
+      </w:r>
+      <w:proofErr w:type="spellStart"/>
+      <w:r>
+        <w:rPr>
+          <w:rFonts w:cs="Times New Roman"/>
+          <w:color w:val="333333"/>
+          <w:szCs w:val="24"/>
+          <w:shd w:val="clear" w:color="auto" w:fill="FFFFFF"/>
+        </w:rPr>
+        <w:t>buyers</w:t>
+      </w:r>
+      <w:proofErr w:type="spellEnd"/>
+      <w:r>
+        <w:rPr>
+          <w:rFonts w:cs="Times New Roman"/>
+          <w:color w:val="333333"/>
+          <w:szCs w:val="24"/>
+          <w:shd w:val="clear" w:color="auto" w:fill="FFFFFF"/>
+        </w:rPr>
+        <w:t>" (OTBs): Kunden, die einmalig bestellen und nicht wiederkehren. Diese Ku</w:t>
       </w:r>
       <w:r>
         <w:rPr>
@@ -2584,7 +3679,43 @@
           <w:szCs w:val="24"/>
           <w:shd w:val="clear" w:color="auto" w:fill="FFFFFF"/>
         </w:rPr>
-        <w:t>chen, ohne jedoch Nachfrage zu generieren. Gleichzeitig ist das Problem aus Sicht des maschinellen Lernens ein sehr schwieriges, da die Einordnung eines Neukunden als OTB oder Wiederkäufer lediglich anhand der Signatur seines Ersteinkaufs erfo</w:t>
+        <w:t xml:space="preserve">chen, ohne jedoch Nachfrage zu generieren. Gleichzeitig ist das Problem aus Sicht des maschinellen Lernens ein </w:t>
+      </w:r>
+      <w:r>
+        <w:rPr>
+          <w:rFonts w:cs="Times New Roman"/>
+          <w:color w:val="333333"/>
+          <w:szCs w:val="24"/>
+          <w:shd w:val="clear" w:color="auto" w:fill="FFFFFF"/>
+        </w:rPr>
+        <w:t>extrem</w:t>
+      </w:r>
+      <w:r>
+        <w:rPr>
+          <w:rFonts w:cs="Times New Roman"/>
+          <w:color w:val="333333"/>
+          <w:szCs w:val="24"/>
+          <w:shd w:val="clear" w:color="auto" w:fill="FFFFFF"/>
+        </w:rPr>
+        <w:t xml:space="preserve"> schwieriges, da die Einordnung eines Neuku</w:t>
+      </w:r>
+      <w:r>
+        <w:rPr>
+          <w:rFonts w:cs="Times New Roman"/>
+          <w:color w:val="333333"/>
+          <w:szCs w:val="24"/>
+          <w:shd w:val="clear" w:color="auto" w:fill="FFFFFF"/>
+        </w:rPr>
+        <w:t>n</w:t>
+      </w:r>
+      <w:r>
+        <w:rPr>
+          <w:rFonts w:cs="Times New Roman"/>
+          <w:color w:val="333333"/>
+          <w:szCs w:val="24"/>
+          <w:shd w:val="clear" w:color="auto" w:fill="FFFFFF"/>
+        </w:rPr>
+        <w:t>den als OTB oder Wiederkäufer lediglich anhand der Signatur seines Ersteinkaufs erfo</w:t>
       </w:r>
       <w:r>
         <w:rPr>
@@ -2632,12 +3763,28 @@
         <w:t>a</w:t>
       </w:r>
       <w:r>
-        <w:t xml:space="preserve">meter pro Modell und Random Forest als Klassifikationsverfahren verwendet. </w:t>
-      </w:r>
-    </w:p>
-    <w:p>
-      <w:r>
-        <w:t>Es ist daher wünschenswert, dieses Vorhersageproblem methodologisch eingehender zu untersuchen. Konkret werden verschiedene statistische Modelle wie Logistische Regression, Support Vector Maschines (SVM) und Neuronale Netze auf den vorha</w:t>
+        <w:t xml:space="preserve">meter pro Modell und Random </w:t>
+      </w:r>
+      <w:proofErr w:type="spellStart"/>
+      <w:r>
+        <w:t>Forest</w:t>
+      </w:r>
+      <w:proofErr w:type="spellEnd"/>
+      <w:r>
+        <w:t xml:space="preserve"> als Klassifikationsverfahren verwendet. </w:t>
+      </w:r>
+    </w:p>
+    <w:p>
+      <w:r>
+        <w:t xml:space="preserve">Es ist daher wünschenswert, dieses Vorhersageproblem methodologisch eingehender zu untersuchen. Konkret werden verschiedene statistische Modelle wie Logistische Regression, Support Vector </w:t>
+      </w:r>
+      <w:proofErr w:type="spellStart"/>
+      <w:r>
+        <w:t>Maschines</w:t>
+      </w:r>
+      <w:proofErr w:type="spellEnd"/>
+      <w:r>
+        <w:t xml:space="preserve"> (SVM) und Neuronale Netze auf den vorha</w:t>
       </w:r>
       <w:r>
         <w:t>n</w:t>
@@ -2664,13 +3811,37 @@
         <w:t>n</w:t>
       </w:r>
       <w:r>
-        <w:t>dene Hadoop-Infrastruktur genutzt, um diese aufwendigen Berechnungen parallel</w:t>
+        <w:t xml:space="preserve">dene </w:t>
+      </w:r>
+      <w:proofErr w:type="spellStart"/>
+      <w:r>
+        <w:t>Hadoop</w:t>
+      </w:r>
+      <w:proofErr w:type="spellEnd"/>
+      <w:r>
+        <w:t>-Infrastruktur genutzt, um diese aufwendigen Berechnungen parallel</w:t>
       </w:r>
       <w:r>
         <w:t>i</w:t>
       </w:r>
       <w:r>
-        <w:t>siert durchführen zu können. Die dabei derzeit verwendeten Technologien umfassen Python, Scikit-learn, Pandas, Hive und Apache Spark.</w:t>
+        <w:t xml:space="preserve">siert durchführen zu können. Die dabei derzeit verwendeten Technologien umfassen Python, </w:t>
+      </w:r>
+      <w:proofErr w:type="spellStart"/>
+      <w:r>
+        <w:t>Scikit-learn</w:t>
+      </w:r>
+      <w:proofErr w:type="spellEnd"/>
+      <w:r>
+        <w:t xml:space="preserve">, Pandas, </w:t>
+      </w:r>
+      <w:proofErr w:type="spellStart"/>
+      <w:r>
+        <w:t>Hive</w:t>
+      </w:r>
+      <w:proofErr w:type="spellEnd"/>
+      <w:r>
+        <w:t xml:space="preserve"> und Apache Spark.</w:t>
       </w:r>
     </w:p>
     <w:p>
@@ -2712,7 +3883,7 @@
       <w:pPr>
         <w:pStyle w:val="berschrift2"/>
       </w:pPr>
-      <w:bookmarkStart w:id="2" w:name="_Toc433897962"/>
+      <w:bookmarkStart w:id="2" w:name="_Toc433980435"/>
       <w:r>
         <w:lastRenderedPageBreak/>
         <w:t>Aufteilung der Arbeit</w:t>
@@ -2873,11 +4044,13 @@
         <w:t xml:space="preserve"> Rec</w:t>
       </w:r>
       <w:r>
-        <w:t xml:space="preserve">eiver Operating </w:t>
-      </w:r>
+        <w:t>eiver Operating-</w:t>
+      </w:r>
+      <w:proofErr w:type="spellStart"/>
       <w:r>
         <w:t>Characteristic</w:t>
       </w:r>
+      <w:proofErr w:type="spellEnd"/>
       <w:r>
         <w:t>-</w:t>
       </w:r>
@@ -2936,7 +4109,7 @@
       <w:pPr>
         <w:pStyle w:val="berschrift1"/>
       </w:pPr>
-      <w:bookmarkStart w:id="3" w:name="_Toc433897963"/>
+      <w:bookmarkStart w:id="3" w:name="_Toc433980436"/>
       <w:r>
         <w:lastRenderedPageBreak/>
         <w:t>Grundlagen</w:t>
@@ -2947,7 +4120,7 @@
       <w:pPr>
         <w:pStyle w:val="berschrift2"/>
       </w:pPr>
-      <w:bookmarkStart w:id="4" w:name="_Toc433897964"/>
+      <w:bookmarkStart w:id="4" w:name="_Toc433980437"/>
       <w:r>
         <w:t>Klassifikationsverfahren</w:t>
       </w:r>
@@ -2989,7 +4162,7 @@
       <w:pPr>
         <w:pStyle w:val="berschrift3"/>
       </w:pPr>
-      <w:bookmarkStart w:id="5" w:name="_Toc433897965"/>
+      <w:bookmarkStart w:id="5" w:name="_Toc433980438"/>
       <w:r>
         <w:t>Random Forests</w:t>
       </w:r>
@@ -3010,16 +4183,18 @@
       <w:pPr>
         <w:pStyle w:val="berschrift4"/>
       </w:pPr>
+      <w:proofErr w:type="spellStart"/>
       <w:r>
         <w:t>Bagging</w:t>
       </w:r>
+      <w:proofErr w:type="spellEnd"/>
     </w:p>
     <w:p/>
     <w:p>
       <w:pPr>
         <w:pStyle w:val="berschrift3"/>
       </w:pPr>
-      <w:bookmarkStart w:id="6" w:name="_Toc433897966"/>
+      <w:bookmarkStart w:id="6" w:name="_Toc433980439"/>
       <w:r>
         <w:t>Support Vector Machine</w:t>
       </w:r>
@@ -3033,7 +4208,23 @@
         <w:t xml:space="preserve"> (SVM)</w:t>
       </w:r>
       <w:r>
-        <w:t xml:space="preserve"> ist ein supervised learning Verfahren, welches</w:t>
+        <w:t xml:space="preserve"> ist ein </w:t>
+      </w:r>
+      <w:proofErr w:type="spellStart"/>
+      <w:r>
+        <w:t>supervised</w:t>
+      </w:r>
+      <w:proofErr w:type="spellEnd"/>
+      <w:r>
+        <w:t xml:space="preserve"> </w:t>
+      </w:r>
+      <w:proofErr w:type="spellStart"/>
+      <w:r>
+        <w:t>learning</w:t>
+      </w:r>
+      <w:proofErr w:type="spellEnd"/>
+      <w:r>
+        <w:t xml:space="preserve"> Verfahren, welches</w:t>
       </w:r>
       <w:r>
         <w:t xml:space="preserve"> </w:t>
@@ -3251,7 +4442,15 @@
         <w:t>Die Objekte die der H</w:t>
       </w:r>
       <w:r>
-        <w:t>yperebene am nächsten liegen, werden Support Vectors genannt</w:t>
+        <w:t xml:space="preserve">yperebene am nächsten liegen, werden Support </w:t>
+      </w:r>
+      <w:proofErr w:type="spellStart"/>
+      <w:r>
+        <w:t>Vectors</w:t>
+      </w:r>
+      <w:proofErr w:type="spellEnd"/>
+      <w:r>
+        <w:t xml:space="preserve"> genannt</w:t>
       </w:r>
       <w:r>
         <w:t>.</w:t>
@@ -3269,7 +4468,15 @@
         <w:t>timale Trennung zu erreichen,</w:t>
       </w:r>
       <w:r>
-        <w:t xml:space="preserve"> wird der Abstand zwischen den Support Vectors der</w:t>
+        <w:t xml:space="preserve"> wird der Abstand zwischen den Support </w:t>
+      </w:r>
+      <w:proofErr w:type="spellStart"/>
+      <w:r>
+        <w:t>Vectors</w:t>
+      </w:r>
+      <w:proofErr w:type="spellEnd"/>
+      <w:r>
+        <w:t xml:space="preserve"> der</w:t>
       </w:r>
       <w:r>
         <w:t xml:space="preserve"> verschiedenen</w:t>
@@ -3292,8 +4499,13 @@
       <w:r>
         <w:t xml:space="preserve">er Support </w:t>
       </w:r>
-      <w:r>
-        <w:t>Vectors zur Hyperebene möglichst groß ist.</w:t>
+      <w:proofErr w:type="spellStart"/>
+      <w:r>
+        <w:t>Vectors</w:t>
+      </w:r>
+      <w:proofErr w:type="spellEnd"/>
+      <w:r>
+        <w:t xml:space="preserve"> zur Hyperebene möglichst groß ist.</w:t>
       </w:r>
     </w:p>
     <w:p>
@@ -3309,7 +4521,7 @@
       <w:pPr>
         <w:pStyle w:val="berschrift3"/>
       </w:pPr>
-      <w:bookmarkStart w:id="8" w:name="_Toc433897967"/>
+      <w:bookmarkStart w:id="8" w:name="_Toc433980440"/>
       <w:r>
         <w:t>Logistische Regression</w:t>
       </w:r>
@@ -3320,18 +4532,107 @@
       <w:pPr>
         <w:pStyle w:val="berschrift3"/>
       </w:pPr>
-      <w:bookmarkStart w:id="9" w:name="_Toc433897968"/>
-      <w:r>
-        <w:t>Künstliche Neuronale Netzwerke</w:t>
+      <w:bookmarkStart w:id="9" w:name="_Toc433980441"/>
+      <w:r>
+        <w:t>Künstliche Neuronale Netz</w:t>
+      </w:r>
+      <w:r>
+        <w:t>e</w:t>
       </w:r>
       <w:bookmarkEnd w:id="9"/>
     </w:p>
+    <w:p>
+      <w:r>
+        <w:t>Künstliche Neuronale Netze (</w:t>
+      </w:r>
+      <w:r>
+        <w:t>KNN</w:t>
+      </w:r>
+      <w:r>
+        <w:t>)</w:t>
+      </w:r>
+      <w:r>
+        <w:t xml:space="preserve"> sind große informationsverarbeitende Systeme, die als Vorbild das menschliche Gehirn haben. </w:t>
+      </w:r>
+      <w:r>
+        <w:t>Sie bestehen aus mehreren Einheiten bzw. Neuronen di</w:t>
+      </w:r>
+      <w:r>
+        <w:t xml:space="preserve">e untereinander Verbunden sind. </w:t>
+      </w:r>
+    </w:p>
+    <w:p>
+      <w:pPr>
+        <w:keepNext/>
+      </w:pPr>
+      <w:r>
+        <w:rPr>
+          <w:noProof/>
+          <w:lang w:eastAsia="de-DE"/>
+        </w:rPr>
+        <w:drawing>
+          <wp:inline distT="0" distB="0" distL="0" distR="0">
+            <wp:extent cx="4847148" cy="2769632"/>
+            <wp:effectExtent l="19050" t="0" r="0" b="0"/>
+            <wp:docPr id="2" name="Grafik 1" descr="neurnales netz I.png"/>
+            <wp:cNvGraphicFramePr>
+              <a:graphicFrameLocks xmlns:a="http://schemas.openxmlformats.org/drawingml/2006/main" noChangeAspect="1"/>
+            </wp:cNvGraphicFramePr>
+            <a:graphic xmlns:a="http://schemas.openxmlformats.org/drawingml/2006/main">
+              <a:graphicData uri="http://schemas.openxmlformats.org/drawingml/2006/picture">
+                <pic:pic xmlns:pic="http://schemas.openxmlformats.org/drawingml/2006/picture">
+                  <pic:nvPicPr>
+                    <pic:cNvPr id="0" name="neurnales netz I.png"/>
+                    <pic:cNvPicPr/>
+                  </pic:nvPicPr>
+                  <pic:blipFill>
+                    <a:blip r:embed="rId10"/>
+                    <a:stretch>
+                      <a:fillRect/>
+                    </a:stretch>
+                  </pic:blipFill>
+                  <pic:spPr>
+                    <a:xfrm>
+                      <a:off x="0" y="0"/>
+                      <a:ext cx="4844553" cy="2768149"/>
+                    </a:xfrm>
+                    <a:prstGeom prst="rect">
+                      <a:avLst/>
+                    </a:prstGeom>
+                  </pic:spPr>
+                </pic:pic>
+              </a:graphicData>
+            </a:graphic>
+          </wp:inline>
+        </w:drawing>
+      </w:r>
+    </w:p>
+    <w:p>
+      <w:pPr>
+        <w:pStyle w:val="Beschriftung"/>
+        <w:jc w:val="both"/>
+      </w:pPr>
+      <w:r>
+        <w:t xml:space="preserve">Abbildung </w:t>
+      </w:r>
+      <w:fldSimple w:instr=" SEQ Abbildung \* ARABIC ">
+        <w:r>
+          <w:rPr>
+            <w:noProof/>
+          </w:rPr>
+          <w:t>2</w:t>
+        </w:r>
+      </w:fldSimple>
+      <w:r>
+        <w:t>: Neuronales Netz</w:t>
+      </w:r>
+    </w:p>
     <w:p/>
     <w:p>
       <w:pPr>
         <w:pStyle w:val="berschrift2"/>
       </w:pPr>
-      <w:bookmarkStart w:id="10" w:name="_Toc433897969"/>
+      <w:bookmarkStart w:id="10" w:name="_Toc433980442"/>
       <w:r>
         <w:t>Maschinelles Lernen</w:t>
       </w:r>
@@ -3341,7 +4642,7 @@
       <w:pPr>
         <w:pStyle w:val="berschrift3"/>
       </w:pPr>
-      <w:bookmarkStart w:id="11" w:name="_Toc433897970"/>
+      <w:bookmarkStart w:id="11" w:name="_Toc433980443"/>
       <w:r>
         <w:t>Überwachtes Lernen</w:t>
       </w:r>
@@ -3349,7 +4650,23 @@
     </w:p>
     <w:p>
       <w:r>
-        <w:t>Beim Überwachten Lernen (engl. supervised learning)</w:t>
+        <w:t xml:space="preserve">Beim Überwachten Lernen (engl. </w:t>
+      </w:r>
+      <w:proofErr w:type="spellStart"/>
+      <w:r>
+        <w:t>supervised</w:t>
+      </w:r>
+      <w:proofErr w:type="spellEnd"/>
+      <w:r>
+        <w:t xml:space="preserve"> </w:t>
+      </w:r>
+      <w:proofErr w:type="spellStart"/>
+      <w:r>
+        <w:t>learning</w:t>
+      </w:r>
+      <w:proofErr w:type="spellEnd"/>
+      <w:r>
+        <w:t>)</w:t>
       </w:r>
       <w:r>
         <w:t xml:space="preserve"> lernt </w:t>
@@ -3403,189 +4720,417 @@
       <w:pPr>
         <w:pStyle w:val="berschrift3"/>
       </w:pPr>
-      <w:bookmarkStart w:id="12" w:name="_Toc433897971"/>
+      <w:bookmarkStart w:id="12" w:name="_Toc433980444"/>
+      <w:r>
+        <w:t>Unüberwachtes Lernen</w:t>
+      </w:r>
+      <w:bookmarkEnd w:id="12"/>
+    </w:p>
+    <w:p>
+      <w:r>
+        <w:t xml:space="preserve">Beim Unüberwachten Lernen (engl. </w:t>
+      </w:r>
+      <w:proofErr w:type="spellStart"/>
+      <w:r>
+        <w:t>unsupervised</w:t>
+      </w:r>
+      <w:proofErr w:type="spellEnd"/>
+      <w:r>
+        <w:t xml:space="preserve"> </w:t>
+      </w:r>
+      <w:proofErr w:type="spellStart"/>
+      <w:r>
+        <w:t>learning</w:t>
+      </w:r>
+      <w:proofErr w:type="spellEnd"/>
+      <w:r>
+        <w:t>) ist kein „Lehrer“ anw</w:t>
+      </w:r>
+      <w:r>
+        <w:t>e</w:t>
+      </w:r>
+      <w:r>
+        <w:t xml:space="preserve">send der die korrekten Antworten vorgibt. Der Algorithmus </w:t>
+      </w:r>
+      <w:r>
+        <w:t xml:space="preserve">gruppiert selbstständig die Objekte anhand ihrer Merkmale in Klassen. </w:t>
+      </w:r>
+    </w:p>
+    <w:p>
+      <w:pPr>
+        <w:pStyle w:val="berschrift3"/>
+      </w:pPr>
+      <w:bookmarkStart w:id="13" w:name="_Toc433980445"/>
+      <w:r>
+        <w:t>Bestärkendes Lernen</w:t>
+      </w:r>
+      <w:bookmarkEnd w:id="13"/>
+    </w:p>
+    <w:p>
+      <w:r>
+        <w:t>Bei</w:t>
+      </w:r>
+      <w:r>
+        <w:t>m B</w:t>
+      </w:r>
+      <w:r>
+        <w:t>estärkendes</w:t>
+      </w:r>
+      <w:r>
+        <w:t xml:space="preserve"> Lernen (engl. Reinforcement Learning) ist eine Menge von D</w:t>
+      </w:r>
+      <w:r>
+        <w:t>a</w:t>
+      </w:r>
+      <w:r>
+        <w:t xml:space="preserve">tensätzen vorhanden, jedoch gibt es keine Vorgabe der Zielwerte. Der Algorithmus versucht eine Gesetzmäßigkeit herzustellen und ein </w:t>
+      </w:r>
+      <w:proofErr w:type="spellStart"/>
+      <w:r>
+        <w:t>Bewerter</w:t>
+      </w:r>
+      <w:proofErr w:type="spellEnd"/>
+      <w:r>
+        <w:t xml:space="preserve"> </w:t>
+      </w:r>
+      <w:r>
+        <w:t>bestimmt</w:t>
+      </w:r>
+      <w:r>
+        <w:t xml:space="preserve"> im Anschluss wie gut das </w:t>
+      </w:r>
+      <w:r>
+        <w:t>Ergebnis ist. Anhand der Bewertung verfeinert der Algorithmus sein E</w:t>
+      </w:r>
+      <w:r>
+        <w:t>r</w:t>
+      </w:r>
+      <w:r>
+        <w:t>gebnis.</w:t>
+      </w:r>
+    </w:p>
+    <w:p>
+      <w:pPr>
+        <w:pStyle w:val="berschrift2"/>
+      </w:pPr>
+      <w:bookmarkStart w:id="14" w:name="_Toc433980446"/>
+      <w:r>
+        <w:t>Bewertung</w:t>
+      </w:r>
+      <w:bookmarkEnd w:id="14"/>
+    </w:p>
+    <w:p>
+      <w:r>
+        <w:t>Im Folgenden werden verschiedene Verfahren zur Bewertung der verwendeten M</w:t>
+      </w:r>
+      <w:r>
+        <w:t>o</w:t>
+      </w:r>
+      <w:r>
+        <w:t>delle beschrieben.</w:t>
+      </w:r>
+    </w:p>
+    <w:p>
+      <w:pPr>
+        <w:pStyle w:val="berschrift3"/>
+      </w:pPr>
+      <w:bookmarkStart w:id="15" w:name="_Toc433980447"/>
       <w:r>
         <w:lastRenderedPageBreak/>
-        <w:t>Unüberwachtes Lernen</w:t>
-      </w:r>
-      <w:bookmarkEnd w:id="12"/>
-    </w:p>
-    <w:p>
-      <w:r>
-        <w:t>Beim Unüberwachten Lernen (engl. unsupervised learning) ist kein „Lehrer“ anw</w:t>
+        <w:t>Cross Validation</w:t>
+      </w:r>
+      <w:bookmarkEnd w:id="15"/>
+    </w:p>
+    <w:p>
+      <w:pPr>
+        <w:pStyle w:val="berschrift3"/>
+      </w:pPr>
+      <w:bookmarkStart w:id="16" w:name="_Toc433980448"/>
+      <w:r>
+        <w:t>ROC-Kurve</w:t>
+      </w:r>
+      <w:bookmarkEnd w:id="16"/>
+    </w:p>
+    <w:p>
+      <w:r>
+        <w:t xml:space="preserve">Mit ROC-Kurven lassen sich statistische Modelle Optimieren und Bewerten. </w:t>
+      </w:r>
+    </w:p>
+    <w:p>
+      <w:pPr>
+        <w:pStyle w:val="berschrift3"/>
+      </w:pPr>
+      <w:bookmarkStart w:id="17" w:name="_Toc433980449"/>
+      <w:r>
+        <w:t>F-Score</w:t>
+      </w:r>
+      <w:bookmarkEnd w:id="17"/>
+    </w:p>
+    <w:p>
+      <w:pPr>
+        <w:pStyle w:val="berschrift2"/>
+      </w:pPr>
+      <w:bookmarkStart w:id="18" w:name="_Toc433980450"/>
+      <w:r>
+        <w:t>Verwendete Frameworks</w:t>
+      </w:r>
+      <w:bookmarkEnd w:id="18"/>
+    </w:p>
+    <w:p>
+      <w:r>
+        <w:t>In diesem Unterkapitel werden alle, für diese Arbeit relevanten Frameworks vorg</w:t>
       </w:r>
       <w:r>
         <w:t>e</w:t>
       </w:r>
       <w:r>
-        <w:t xml:space="preserve">send der die korrekten Antworten vorgibt. Der Algorithmus </w:t>
-      </w:r>
-      <w:r>
-        <w:t xml:space="preserve">gruppiert selbstständig die Objekte anhand ihrer Merkmale in Klassen. </w:t>
+        <w:t xml:space="preserve">stellt. Es wird beschrieben welche Anwendungsfälle die einzelnen Frameworks </w:t>
+      </w:r>
+      <w:r>
+        <w:t>abd</w:t>
+      </w:r>
+      <w:r>
+        <w:t>e</w:t>
+      </w:r>
+      <w:r>
+        <w:t>ck</w:t>
+      </w:r>
+      <w:r>
+        <w:t xml:space="preserve">en. </w:t>
       </w:r>
     </w:p>
     <w:p>
       <w:pPr>
         <w:pStyle w:val="berschrift3"/>
       </w:pPr>
-      <w:bookmarkStart w:id="13" w:name="_Toc433897972"/>
-      <w:r>
-        <w:t>Bestärkendes Lernen</w:t>
-      </w:r>
-      <w:bookmarkEnd w:id="13"/>
-    </w:p>
-    <w:p>
-      <w:r>
-        <w:t>Bei</w:t>
-      </w:r>
-      <w:r>
-        <w:t>m B</w:t>
-      </w:r>
-      <w:r>
-        <w:t>estärkendes</w:t>
-      </w:r>
-      <w:r>
-        <w:t xml:space="preserve"> Lernen (engl. Reinforcement Learning) ist eine Menge von D</w:t>
-      </w:r>
-      <w:r>
-        <w:t>a</w:t>
-      </w:r>
-      <w:r>
-        <w:t xml:space="preserve">tensätzen vorhanden, jedoch gibt es keine Vorgabe der Zielwerte. Der Algorithmus versucht eine Gesetzmäßigkeit herzustellen und ein </w:t>
-      </w:r>
-      <w:r>
-        <w:t>Bewerter</w:t>
-      </w:r>
-      <w:r>
-        <w:t xml:space="preserve"> </w:t>
-      </w:r>
-      <w:r>
-        <w:t>bestimmt</w:t>
-      </w:r>
-      <w:r>
-        <w:t xml:space="preserve"> im Anschluss wie gut das </w:t>
-      </w:r>
-      <w:r>
-        <w:t>Ergebnis ist. Anhand der Bewertung verfeinert der Algorithmus sein E</w:t>
+      <w:bookmarkStart w:id="19" w:name="_Toc433980451"/>
+      <w:r>
+        <w:t>Pandas</w:t>
+      </w:r>
+      <w:bookmarkEnd w:id="19"/>
+    </w:p>
+    <w:p/>
+    <w:p>
+      <w:pPr>
+        <w:pStyle w:val="berschrift3"/>
+      </w:pPr>
+      <w:bookmarkStart w:id="20" w:name="_Toc433980452"/>
+      <w:proofErr w:type="spellStart"/>
+      <w:r>
+        <w:t>PyBrain</w:t>
+      </w:r>
+      <w:bookmarkEnd w:id="20"/>
+      <w:proofErr w:type="spellEnd"/>
+    </w:p>
+    <w:p/>
+    <w:p>
+      <w:pPr>
+        <w:pStyle w:val="berschrift3"/>
+      </w:pPr>
+      <w:bookmarkStart w:id="21" w:name="_Toc433980453"/>
+      <w:proofErr w:type="spellStart"/>
+      <w:r>
+        <w:t>Scikit-learn</w:t>
+      </w:r>
+      <w:bookmarkEnd w:id="21"/>
+      <w:proofErr w:type="spellEnd"/>
+    </w:p>
+    <w:p>
+      <w:r>
+        <w:t>das</w:t>
+      </w:r>
+    </w:p>
+    <w:p/>
+    <w:p>
+      <w:pPr>
+        <w:spacing w:before="0" w:after="200" w:line="276" w:lineRule="auto"/>
+        <w:jc w:val="left"/>
+      </w:pPr>
+      <w:r>
+        <w:br w:type="page"/>
+      </w:r>
+    </w:p>
+    <w:p>
+      <w:pPr>
+        <w:pStyle w:val="berschrift1"/>
+      </w:pPr>
+      <w:bookmarkStart w:id="22" w:name="_Toc433980454"/>
+      <w:r>
+        <w:lastRenderedPageBreak/>
+        <w:t>Aktueller Stand</w:t>
+      </w:r>
+      <w:r>
+        <w:t xml:space="preserve"> der Entwicklung</w:t>
+      </w:r>
+      <w:bookmarkEnd w:id="22"/>
+    </w:p>
+    <w:p/>
+    <w:p>
+      <w:r>
+        <w:t>In diesem Kapitel wird der aktuelle Stand der Entwicklung beschrieben. Es wird g</w:t>
+      </w:r>
+      <w:r>
+        <w:t>e</w:t>
+      </w:r>
+      <w:r>
+        <w:t xml:space="preserve">zeigt welches Klassifizierungsverfahren zur Lösung der OTB-Problematik verwendet wurde. </w:t>
+      </w:r>
+      <w:r>
+        <w:t>Genauer werden die verwendeten Parameter und Merkmale beschrieben, s</w:t>
+      </w:r>
+      <w:r>
+        <w:t>o</w:t>
+      </w:r>
+      <w:r>
+        <w:t>wie den vorhandenen Datensatz. Zum Schluss des Kapitels wird die momentane G</w:t>
+      </w:r>
+      <w:r>
+        <w:t>e</w:t>
+      </w:r>
+      <w:r>
+        <w:t>nauigkeit der Klassifizierung mittels einer ROC-Kurve visuell dargestellt.</w:t>
+      </w:r>
+    </w:p>
+    <w:p>
+      <w:pPr>
+        <w:pStyle w:val="berschrift2"/>
+      </w:pPr>
+      <w:bookmarkStart w:id="23" w:name="_Toc433980455"/>
+      <w:r>
+        <w:t>Verwendeter Datensatz</w:t>
+      </w:r>
+      <w:bookmarkEnd w:id="23"/>
+    </w:p>
+    <w:p/>
+    <w:p>
+      <w:pPr>
+        <w:pStyle w:val="berschrift2"/>
+      </w:pPr>
+      <w:bookmarkStart w:id="24" w:name="_Toc433980456"/>
+      <w:r>
+        <w:t xml:space="preserve">Aufbau Random </w:t>
+      </w:r>
+      <w:proofErr w:type="spellStart"/>
+      <w:r>
+        <w:t>Forest</w:t>
+      </w:r>
+      <w:bookmarkEnd w:id="24"/>
+      <w:proofErr w:type="spellEnd"/>
+    </w:p>
+    <w:p/>
+    <w:p>
+      <w:pPr>
+        <w:spacing w:before="0" w:after="200" w:line="276" w:lineRule="auto"/>
+        <w:jc w:val="left"/>
+      </w:pPr>
+      <w:r>
+        <w:br w:type="page"/>
+      </w:r>
+    </w:p>
+    <w:p>
+      <w:pPr>
+        <w:pStyle w:val="berschrift1"/>
+      </w:pPr>
+      <w:bookmarkStart w:id="25" w:name="_Toc433980457"/>
+      <w:r>
+        <w:lastRenderedPageBreak/>
+        <w:t>Umsetzung</w:t>
+      </w:r>
+      <w:bookmarkEnd w:id="25"/>
+    </w:p>
+    <w:p>
+      <w:r>
+        <w:t xml:space="preserve">In Kapitel 4 wird die OTB-Problematik auf verschiedene Klassifizierungsverfahren angewandt. Es wird beschrieben wie die einzelnen Verfahren aufgebaut und wie die Parameter eingestellt werden. Mittels Cross-Validation sollen die Verfahren </w:t>
+      </w:r>
+      <w:r>
+        <w:t>ü</w:t>
+      </w:r>
+      <w:r>
+        <w:t>be</w:t>
       </w:r>
       <w:r>
         <w:t>r</w:t>
       </w:r>
       <w:r>
-        <w:t>gebnis.</w:t>
+        <w:t>prüft und optimiert werden.</w:t>
       </w:r>
     </w:p>
     <w:p>
       <w:pPr>
         <w:pStyle w:val="berschrift2"/>
       </w:pPr>
-      <w:bookmarkStart w:id="14" w:name="_Toc433897973"/>
-      <w:r>
-        <w:t>Bewertung</w:t>
-      </w:r>
-      <w:bookmarkEnd w:id="14"/>
-    </w:p>
-    <w:p>
-      <w:r>
-        <w:t>Im Folgenden werden verschiedene Verfahren zur Bewertung der verwendeten M</w:t>
-      </w:r>
-      <w:r>
-        <w:t>o</w:t>
-      </w:r>
-      <w:r>
-        <w:t>delle beschrieben.</w:t>
-      </w:r>
-    </w:p>
+      <w:bookmarkStart w:id="26" w:name="_Toc433980458"/>
+      <w:r>
+        <w:t>Verwendung von Neuronalen Netzen</w:t>
+      </w:r>
+      <w:bookmarkEnd w:id="26"/>
+    </w:p>
+    <w:p/>
     <w:p>
       <w:pPr>
         <w:pStyle w:val="berschrift3"/>
       </w:pPr>
-      <w:bookmarkStart w:id="15" w:name="_Toc433897974"/>
-      <w:r>
-        <w:t>Cross Validation</w:t>
-      </w:r>
-      <w:bookmarkEnd w:id="15"/>
-    </w:p>
+      <w:bookmarkStart w:id="27" w:name="_Toc433980459"/>
+      <w:r>
+        <w:t>Verwendung von SVM</w:t>
+      </w:r>
+      <w:bookmarkEnd w:id="27"/>
+    </w:p>
+    <w:p/>
     <w:p>
       <w:pPr>
         <w:pStyle w:val="berschrift3"/>
       </w:pPr>
-      <w:bookmarkStart w:id="16" w:name="_Toc433897975"/>
-      <w:r>
-        <w:t>ROC-Kurve</w:t>
-      </w:r>
-      <w:bookmarkEnd w:id="16"/>
-    </w:p>
-    <w:p>
-      <w:r>
-        <w:t xml:space="preserve">Mit ROC-Kurven lassen sich statistische Modelle Optimieren und Bewerten. </w:t>
-      </w:r>
-    </w:p>
-    <w:p>
-      <w:pPr>
-        <w:pStyle w:val="berschrift3"/>
-      </w:pPr>
-      <w:bookmarkStart w:id="17" w:name="_Toc433897976"/>
-      <w:r>
-        <w:t>F-Score</w:t>
-      </w:r>
-      <w:bookmarkEnd w:id="17"/>
-    </w:p>
-    <w:p>
-      <w:pPr>
-        <w:pStyle w:val="berschrift2"/>
-      </w:pPr>
-      <w:bookmarkStart w:id="18" w:name="_Toc433897977"/>
-      <w:r>
-        <w:t>Verwendete Frameworks</w:t>
-      </w:r>
-      <w:bookmarkEnd w:id="18"/>
-    </w:p>
-    <w:p>
-      <w:r>
-        <w:t>In diesem Unterkapitel werden alle, für diese Arbeit relevanten Frameworks vorg</w:t>
-      </w:r>
-      <w:r>
-        <w:t>e</w:t>
-      </w:r>
-      <w:r>
-        <w:t xml:space="preserve">stellt. Es wird beschrieben welche Anwendungsfälle die einzelnen Frameworks </w:t>
-      </w:r>
-      <w:r>
-        <w:t>abd</w:t>
-      </w:r>
-      <w:r>
-        <w:t>e</w:t>
-      </w:r>
-      <w:r>
-        <w:t>ck</w:t>
-      </w:r>
-      <w:r>
-        <w:t xml:space="preserve">en. </w:t>
-      </w:r>
-    </w:p>
-    <w:p>
-      <w:pPr>
-        <w:pStyle w:val="berschrift3"/>
-      </w:pPr>
-      <w:r>
-        <w:t>Pandas</w:t>
-      </w:r>
+      <w:bookmarkStart w:id="28" w:name="_Toc433980460"/>
+      <w:r>
+        <w:t>Verwendung von Logistischer Regression</w:t>
+      </w:r>
+      <w:bookmarkEnd w:id="28"/>
+    </w:p>
+    <w:p>
+      <w:pPr>
+        <w:spacing w:before="0" w:after="200" w:line="276" w:lineRule="auto"/>
+        <w:jc w:val="left"/>
+      </w:pPr>
+      <w:r>
+        <w:br w:type="page"/>
+      </w:r>
+    </w:p>
+    <w:p>
+      <w:pPr>
+        <w:pStyle w:val="berschrift1"/>
+      </w:pPr>
+      <w:bookmarkStart w:id="29" w:name="_Toc433980461"/>
+      <w:r>
+        <w:lastRenderedPageBreak/>
+        <w:t>Evaluierung</w:t>
+      </w:r>
+      <w:bookmarkEnd w:id="29"/>
     </w:p>
     <w:p/>
     <w:p>
       <w:pPr>
-        <w:pStyle w:val="berschrift3"/>
-      </w:pPr>
+        <w:spacing w:before="0" w:after="200" w:line="276" w:lineRule="auto"/>
+        <w:jc w:val="left"/>
+      </w:pPr>
+      <w:r>
+        <w:br w:type="page"/>
+      </w:r>
+    </w:p>
+    <w:p>
+      <w:pPr>
+        <w:pStyle w:val="berschrift1"/>
+      </w:pPr>
+      <w:bookmarkStart w:id="30" w:name="_Toc433980462"/>
       <w:r>
         <w:lastRenderedPageBreak/>
-        <w:t>PyBrain</w:t>
-      </w:r>
+        <w:t>Fazit</w:t>
+      </w:r>
+      <w:bookmarkEnd w:id="30"/>
     </w:p>
     <w:p/>
     <w:p>
       <w:pPr>
-        <w:pStyle w:val="berschrift3"/>
         <w:sectPr>
           <w:pgSz w:w="11906" w:h="16838"/>
           <w:pgMar w:top="1814" w:right="1814" w:bottom="1814" w:left="1814" w:header="709" w:footer="709" w:gutter="0"/>
@@ -3595,19 +5140,19 @@
         </w:sectPr>
       </w:pPr>
       <w:r>
-        <w:t>Scikit-learn</w:t>
+        <w:t xml:space="preserve"> </w:t>
       </w:r>
     </w:p>
     <w:p>
       <w:pPr>
         <w:pStyle w:val="berschrift1-Ohne"/>
       </w:pPr>
-      <w:bookmarkStart w:id="19" w:name="_Toc433897978"/>
+      <w:bookmarkStart w:id="31" w:name="_Toc433980463"/>
       <w:r>
         <w:lastRenderedPageBreak/>
         <w:t>Abkürzungsverzeichnis</w:t>
       </w:r>
-      <w:bookmarkEnd w:id="19"/>
+      <w:bookmarkEnd w:id="31"/>
     </w:p>
     <w:p>
       <w:pPr>
@@ -3640,9 +5185,19 @@
         </w:rPr>
         <w:tab/>
       </w:r>
-      <w:r>
-        <w:t>One-time-buyers</w:t>
-      </w:r>
+      <w:proofErr w:type="spellStart"/>
+      <w:r>
+        <w:t>One</w:t>
+      </w:r>
+      <w:proofErr w:type="spellEnd"/>
+      <w:r>
+        <w:t>-time-</w:t>
+      </w:r>
+      <w:proofErr w:type="spellStart"/>
+      <w:r>
+        <w:t>buyers</w:t>
+      </w:r>
+      <w:proofErr w:type="spellEnd"/>
     </w:p>
     <w:p>
       <w:pPr>
@@ -3661,8 +5216,13 @@
         <w:tab/>
       </w:r>
       <w:r>
-        <w:t>Support Vector Maschines</w:t>
-      </w:r>
+        <w:t xml:space="preserve">Support Vector </w:t>
+      </w:r>
+      <w:proofErr w:type="spellStart"/>
+      <w:r>
+        <w:t>Maschines</w:t>
+      </w:r>
+      <w:proofErr w:type="spellEnd"/>
     </w:p>
     <w:p>
       <w:pPr>
@@ -3681,7 +5241,7 @@
         <w:tab/>
       </w:r>
       <w:r>
-        <w:t>Künstliche Neuronale Netzwerke</w:t>
+        <w:t>Künstliche Neuronale Netze</w:t>
       </w:r>
     </w:p>
     <w:p>
@@ -3701,8 +5261,13 @@
         <w:tab/>
       </w:r>
       <w:r>
-        <w:t>Receiver Operating Characteristic</w:t>
-      </w:r>
+        <w:t xml:space="preserve">Receiver Operating </w:t>
+      </w:r>
+      <w:proofErr w:type="spellStart"/>
+      <w:r>
+        <w:t>Characteristic</w:t>
+      </w:r>
+      <w:proofErr w:type="spellEnd"/>
       <w:r>
         <w:br w:type="page"/>
       </w:r>
@@ -3711,12 +5276,12 @@
       <w:pPr>
         <w:pStyle w:val="berschrift1-Ohne"/>
       </w:pPr>
-      <w:bookmarkStart w:id="20" w:name="_Toc433897979"/>
+      <w:bookmarkStart w:id="32" w:name="_Toc433980464"/>
       <w:r>
         <w:lastRenderedPageBreak/>
         <w:t>Tabellenverzeichnis</w:t>
       </w:r>
-      <w:bookmarkEnd w:id="20"/>
+      <w:bookmarkEnd w:id="32"/>
     </w:p>
     <w:p>
       <w:r>
@@ -3753,12 +5318,12 @@
       <w:pPr>
         <w:pStyle w:val="berschrift1-Ohne"/>
       </w:pPr>
-      <w:bookmarkStart w:id="21" w:name="_Toc433897980"/>
+      <w:bookmarkStart w:id="33" w:name="_Toc433980465"/>
       <w:r>
         <w:lastRenderedPageBreak/>
         <w:t>Abbildungsverzeichnis</w:t>
       </w:r>
-      <w:bookmarkEnd w:id="21"/>
+      <w:bookmarkEnd w:id="33"/>
     </w:p>
     <w:p>
       <w:pPr>
@@ -3870,7 +5435,7 @@
         </w:docPartObj>
       </w:sdtPr>
       <w:sdtContent>
-        <w:bookmarkStart w:id="22" w:name="_Toc433897981" w:displacedByCustomXml="prev"/>
+        <w:bookmarkStart w:id="34" w:name="_Toc433980466" w:displacedByCustomXml="prev"/>
         <w:p>
           <w:pPr>
             <w:pStyle w:val="berschrift1-Ohne"/>
@@ -3878,7 +5443,7 @@
           <w:r>
             <w:t>Literaturverzeichnis</w:t>
           </w:r>
-          <w:bookmarkEnd w:id="22"/>
+          <w:bookmarkEnd w:id="34"/>
         </w:p>
         <w:sdt>
           <w:sdtPr>
@@ -4032,24 +5597,14 @@
       <w:pStyle w:val="Fuzeile"/>
       <w:jc w:val="center"/>
     </w:pPr>
-    <w:r>
-      <w:fldChar w:fldCharType="begin"/>
-    </w:r>
-    <w:r>
-      <w:instrText>PAGE   \* MERGEFORMAT</w:instrText>
-    </w:r>
-    <w:r>
-      <w:fldChar w:fldCharType="separate"/>
-    </w:r>
-    <w:r>
-      <w:rPr>
-        <w:noProof/>
-      </w:rPr>
-      <w:t>5</w:t>
-    </w:r>
-    <w:r>
-      <w:fldChar w:fldCharType="end"/>
-    </w:r>
+    <w:fldSimple w:instr="PAGE   \* MERGEFORMAT">
+      <w:r>
+        <w:rPr>
+          <w:noProof/>
+        </w:rPr>
+        <w:t>5</w:t>
+      </w:r>
+    </w:fldSimple>
   </w:p>
 </w:ftr>
 </file>
@@ -6981,7 +8536,7 @@
 </file>
 
 <file path=customXml/itemProps1.xml><?xml version="1.0" encoding="utf-8"?>
-<ds:datastoreItem xmlns:ds="http://schemas.openxmlformats.org/officeDocument/2006/customXml" ds:itemID="{994AF1DB-8357-4F4A-A099-CA6977A28AA4}">
+<ds:datastoreItem xmlns:ds="http://schemas.openxmlformats.org/officeDocument/2006/customXml" ds:itemID="{46078066-A56D-451A-9CFB-42A8448315DA}">
   <ds:schemaRefs>
     <ds:schemaRef ds:uri="http://schemas.openxmlformats.org/officeDocument/2006/bibliography"/>
   </ds:schemaRefs>

</xml_diff>